<commit_message>
Fix rendimenti cumulati e aggiornamento relazione
</commit_message>
<xml_diff>
--- a/Business Intelligence per i Servizi Finanziari.docx
+++ b/Business Intelligence per i Servizi Finanziari.docx
@@ -337,8 +337,6 @@
             <w:t>Sommario</w:t>
           </w:r>
         </w:p>
-        <w:bookmarkStart w:id="3" w:name="_GoBack"/>
-        <w:bookmarkEnd w:id="3"/>
         <w:p>
           <w:pPr>
             <w:pStyle w:val="Sommario1"/>
@@ -2891,12 +2889,12 @@
       <w:pPr>
         <w:pStyle w:val="Titolo1"/>
       </w:pPr>
-      <w:bookmarkStart w:id="4" w:name="_Toc169610474"/>
+      <w:bookmarkStart w:id="3" w:name="_Toc169610474"/>
       <w:r>
         <w:lastRenderedPageBreak/>
         <w:t>Sommario dei dati utilizzati:</w:t>
       </w:r>
-      <w:bookmarkEnd w:id="4"/>
+      <w:bookmarkEnd w:id="3"/>
     </w:p>
     <w:p>
       <w:r>
@@ -3226,11 +3224,11 @@
       <w:pPr>
         <w:pStyle w:val="Titolo1"/>
       </w:pPr>
-      <w:bookmarkStart w:id="5" w:name="_Toc169610475"/>
+      <w:bookmarkStart w:id="4" w:name="_Toc169610475"/>
       <w:r>
         <w:t>Funzioni utilizzate per caricare i dati finanziari</w:t>
       </w:r>
-      <w:bookmarkEnd w:id="5"/>
+      <w:bookmarkEnd w:id="4"/>
     </w:p>
     <w:p>
       <w:r>
@@ -3679,7 +3677,7 @@
       <w:pPr>
         <w:pStyle w:val="Titolo1"/>
       </w:pPr>
-      <w:bookmarkStart w:id="6" w:name="_Toc169610476"/>
+      <w:bookmarkStart w:id="5" w:name="_Toc169610476"/>
       <w:r>
         <w:lastRenderedPageBreak/>
         <w:t xml:space="preserve">Presentazione dei dati con un grafico e le prime righe del </w:t>
@@ -3688,7 +3686,7 @@
       <w:r>
         <w:t>DataFrame</w:t>
       </w:r>
-      <w:bookmarkEnd w:id="6"/>
+      <w:bookmarkEnd w:id="5"/>
       <w:proofErr w:type="spellEnd"/>
     </w:p>
     <w:p>
@@ -4418,37 +4416,37 @@
       <w:pPr>
         <w:pStyle w:val="Titolo1"/>
       </w:pPr>
-      <w:bookmarkStart w:id="7" w:name="_Toc169610477"/>
+      <w:bookmarkStart w:id="6" w:name="_Toc169610477"/>
       <w:r>
         <w:lastRenderedPageBreak/>
         <w:t>Statistiche descrittive</w:t>
       </w:r>
+      <w:bookmarkEnd w:id="6"/>
+    </w:p>
+    <w:p>
+      <w:pPr>
+        <w:pStyle w:val="Titolo2"/>
+      </w:pPr>
+      <w:bookmarkStart w:id="7" w:name="_Toc169610478"/>
+      <w:r>
+        <w:t>Rendimenti cumulati</w:t>
+      </w:r>
       <w:bookmarkEnd w:id="7"/>
-    </w:p>
-    <w:p>
-      <w:pPr>
-        <w:pStyle w:val="Titolo2"/>
-      </w:pPr>
-      <w:bookmarkStart w:id="8" w:name="_Toc169610478"/>
-      <w:r>
-        <w:t>Rendimenti cumulati</w:t>
-      </w:r>
-      <w:bookmarkEnd w:id="8"/>
     </w:p>
     <w:tbl>
       <w:tblPr>
         <w:tblStyle w:val="Tabellasemplice-3"/>
-        <w:tblW w:w="9629" w:type="dxa"/>
+        <w:tblW w:w="0" w:type="auto"/>
         <w:tblLook w:val="04A0" w:firstRow="1" w:lastRow="0" w:firstColumn="1" w:lastColumn="0" w:noHBand="0" w:noVBand="1"/>
       </w:tblPr>
       <w:tblGrid>
         <w:gridCol w:w="1461"/>
         <w:gridCol w:w="1364"/>
-        <w:gridCol w:w="1364"/>
+        <w:gridCol w:w="1365"/>
         <w:gridCol w:w="1360"/>
-        <w:gridCol w:w="1360"/>
-        <w:gridCol w:w="1360"/>
-        <w:gridCol w:w="1360"/>
+        <w:gridCol w:w="1361"/>
+        <w:gridCol w:w="1366"/>
+        <w:gridCol w:w="1361"/>
       </w:tblGrid>
       <w:tr>
         <w:trPr>
@@ -4457,7 +4455,7 @@
         <w:tc>
           <w:tcPr>
             <w:cnfStyle w:val="001000000100" w:firstRow="0" w:lastRow="0" w:firstColumn="1" w:lastColumn="0" w:oddVBand="0" w:evenVBand="0" w:oddHBand="0" w:evenHBand="0" w:firstRowFirstColumn="1" w:firstRowLastColumn="0" w:lastRowFirstColumn="0" w:lastRowLastColumn="0"/>
-            <w:tcW w:w="1461" w:type="dxa"/>
+            <w:tcW w:w="1375" w:type="dxa"/>
           </w:tcPr>
           <w:p>
             <w:pPr>
@@ -4476,7 +4474,7 @@
         </w:tc>
         <w:tc>
           <w:tcPr>
-            <w:tcW w:w="1364" w:type="dxa"/>
+            <w:tcW w:w="1375" w:type="dxa"/>
           </w:tcPr>
           <w:p>
             <w:pPr>
@@ -4490,13 +4488,33 @@
               <w:rPr>
                 <w:lang w:val="en-US"/>
               </w:rPr>
+              <w:t>AMD</w:t>
+            </w:r>
+          </w:p>
+        </w:tc>
+        <w:tc>
+          <w:tcPr>
+            <w:tcW w:w="1375" w:type="dxa"/>
+          </w:tcPr>
+          <w:p>
+            <w:pPr>
+              <w:jc w:val="center"/>
+              <w:cnfStyle w:val="100000000000" w:firstRow="1" w:lastRow="0" w:firstColumn="0" w:lastColumn="0" w:oddVBand="0" w:evenVBand="0" w:oddHBand="0" w:evenHBand="0" w:firstRowFirstColumn="0" w:firstRowLastColumn="0" w:lastRowFirstColumn="0" w:lastRowLastColumn="0"/>
+              <w:rPr>
+                <w:lang w:val="en-US"/>
+              </w:rPr>
+            </w:pPr>
+            <w:r>
+              <w:rPr>
+                <w:lang w:val="en-US"/>
+              </w:rPr>
               <w:t>AVGO</w:t>
             </w:r>
           </w:p>
         </w:tc>
         <w:tc>
           <w:tcPr>
-            <w:tcW w:w="1364" w:type="dxa"/>
+            <w:tcW w:w="1375" w:type="dxa"/>
           </w:tcPr>
           <w:p>
             <w:pPr>
@@ -4510,13 +4528,13 @@
               <w:rPr>
                 <w:lang w:val="en-US"/>
               </w:rPr>
-              <w:t>AMD</w:t>
-            </w:r>
-          </w:p>
-        </w:tc>
-        <w:tc>
-          <w:tcPr>
-            <w:tcW w:w="1360" w:type="dxa"/>
+              <w:t>BLK</w:t>
+            </w:r>
+          </w:p>
+        </w:tc>
+        <w:tc>
+          <w:tcPr>
+            <w:tcW w:w="1376" w:type="dxa"/>
           </w:tcPr>
           <w:p>
             <w:pPr>
@@ -4530,13 +4548,33 @@
               <w:rPr>
                 <w:lang w:val="en-US"/>
               </w:rPr>
+              <w:t>BRK-B</w:t>
+            </w:r>
+          </w:p>
+        </w:tc>
+        <w:tc>
+          <w:tcPr>
+            <w:tcW w:w="1376" w:type="dxa"/>
+          </w:tcPr>
+          <w:p>
+            <w:pPr>
+              <w:jc w:val="center"/>
+              <w:cnfStyle w:val="100000000000" w:firstRow="1" w:lastRow="0" w:firstColumn="0" w:lastColumn="0" w:oddVBand="0" w:evenVBand="0" w:oddHBand="0" w:evenHBand="0" w:firstRowFirstColumn="0" w:firstRowLastColumn="0" w:lastRowFirstColumn="0" w:lastRowLastColumn="0"/>
+              <w:rPr>
+                <w:lang w:val="en-US"/>
+              </w:rPr>
+            </w:pPr>
+            <w:r>
+              <w:rPr>
+                <w:lang w:val="en-US"/>
+              </w:rPr>
               <w:t>LLY</w:t>
             </w:r>
           </w:p>
         </w:tc>
         <w:tc>
           <w:tcPr>
-            <w:tcW w:w="1360" w:type="dxa"/>
+            <w:tcW w:w="1376" w:type="dxa"/>
           </w:tcPr>
           <w:p>
             <w:pPr>
@@ -4551,46 +4589,6 @@
                 <w:lang w:val="en-US"/>
               </w:rPr>
               <w:t>PFE</w:t>
-            </w:r>
-          </w:p>
-        </w:tc>
-        <w:tc>
-          <w:tcPr>
-            <w:tcW w:w="1360" w:type="dxa"/>
-          </w:tcPr>
-          <w:p>
-            <w:pPr>
-              <w:jc w:val="center"/>
-              <w:cnfStyle w:val="100000000000" w:firstRow="1" w:lastRow="0" w:firstColumn="0" w:lastColumn="0" w:oddVBand="0" w:evenVBand="0" w:oddHBand="0" w:evenHBand="0" w:firstRowFirstColumn="0" w:firstRowLastColumn="0" w:lastRowFirstColumn="0" w:lastRowLastColumn="0"/>
-              <w:rPr>
-                <w:lang w:val="en-US"/>
-              </w:rPr>
-            </w:pPr>
-            <w:r>
-              <w:rPr>
-                <w:lang w:val="en-US"/>
-              </w:rPr>
-              <w:t>BRK-B</w:t>
-            </w:r>
-          </w:p>
-        </w:tc>
-        <w:tc>
-          <w:tcPr>
-            <w:tcW w:w="1360" w:type="dxa"/>
-          </w:tcPr>
-          <w:p>
-            <w:pPr>
-              <w:jc w:val="center"/>
-              <w:cnfStyle w:val="100000000000" w:firstRow="1" w:lastRow="0" w:firstColumn="0" w:lastColumn="0" w:oddVBand="0" w:evenVBand="0" w:oddHBand="0" w:evenHBand="0" w:firstRowFirstColumn="0" w:firstRowLastColumn="0" w:lastRowFirstColumn="0" w:lastRowLastColumn="0"/>
-              <w:rPr>
-                <w:lang w:val="en-US"/>
-              </w:rPr>
-            </w:pPr>
-            <w:r>
-              <w:rPr>
-                <w:lang w:val="en-US"/>
-              </w:rPr>
-              <w:t>BLK</w:t>
             </w:r>
           </w:p>
         </w:tc>
@@ -4602,62 +4600,86 @@
         <w:tc>
           <w:tcPr>
             <w:cnfStyle w:val="001000000000" w:firstRow="0" w:lastRow="0" w:firstColumn="1" w:lastColumn="0" w:oddVBand="0" w:evenVBand="0" w:oddHBand="0" w:evenHBand="0" w:firstRowFirstColumn="0" w:firstRowLastColumn="0" w:lastRowFirstColumn="0" w:lastRowLastColumn="0"/>
-            <w:tcW w:w="1461" w:type="dxa"/>
-          </w:tcPr>
-          <w:p>
-            <w:pPr>
-              <w:jc w:val="center"/>
-            </w:pPr>
-            <w:r>
-              <w:t>2014-06-03</w:t>
-            </w:r>
-          </w:p>
-        </w:tc>
-        <w:tc>
-          <w:tcPr>
-            <w:tcW w:w="1364" w:type="dxa"/>
+            <w:tcW w:w="1375" w:type="dxa"/>
+          </w:tcPr>
+          <w:p>
+            <w:pPr>
+              <w:jc w:val="center"/>
+              <w:rPr>
+                <w:lang w:val="en-US"/>
+              </w:rPr>
+            </w:pPr>
+            <w:r>
+              <w:rPr>
+                <w:lang w:val="en-US"/>
+              </w:rPr>
+              <w:t>2015-12-31</w:t>
+            </w:r>
+          </w:p>
+        </w:tc>
+        <w:tc>
+          <w:tcPr>
+            <w:tcW w:w="1375" w:type="dxa"/>
           </w:tcPr>
           <w:p>
             <w:pPr>
               <w:jc w:val="center"/>
               <w:cnfStyle w:val="000000100000" w:firstRow="0" w:lastRow="0" w:firstColumn="0" w:lastColumn="0" w:oddVBand="0" w:evenVBand="0" w:oddHBand="1" w:evenHBand="0" w:firstRowFirstColumn="0" w:firstRowLastColumn="0" w:lastRowFirstColumn="0" w:lastRowLastColumn="0"/>
-            </w:pPr>
-            <w:r>
-              <w:t>0.997348</w:t>
-            </w:r>
-          </w:p>
-        </w:tc>
-        <w:tc>
-          <w:tcPr>
-            <w:tcW w:w="1364" w:type="dxa"/>
+              <w:rPr>
+                <w:lang w:val="en-US"/>
+              </w:rPr>
+            </w:pPr>
+            <w:r>
+              <w:rPr>
+                <w:lang w:val="en-US"/>
+              </w:rPr>
+              <w:t>0.665537</w:t>
+            </w:r>
+          </w:p>
+        </w:tc>
+        <w:tc>
+          <w:tcPr>
+            <w:tcW w:w="1375" w:type="dxa"/>
           </w:tcPr>
           <w:p>
             <w:pPr>
               <w:jc w:val="center"/>
               <w:cnfStyle w:val="000000100000" w:firstRow="0" w:lastRow="0" w:firstColumn="0" w:lastColumn="0" w:oddVBand="0" w:evenVBand="0" w:oddHBand="1" w:evenHBand="0" w:firstRowFirstColumn="0" w:firstRowLastColumn="0" w:lastRowFirstColumn="0" w:lastRowLastColumn="0"/>
-            </w:pPr>
-            <w:r>
-              <w:t>0.992443</w:t>
-            </w:r>
-          </w:p>
-        </w:tc>
-        <w:tc>
-          <w:tcPr>
-            <w:tcW w:w="1360" w:type="dxa"/>
+              <w:rPr>
+                <w:lang w:val="en-US"/>
+              </w:rPr>
+            </w:pPr>
+            <w:r>
+              <w:rPr>
+                <w:lang w:val="en-US"/>
+              </w:rPr>
+              <w:t>1.547897</w:t>
+            </w:r>
+          </w:p>
+        </w:tc>
+        <w:tc>
+          <w:tcPr>
+            <w:tcW w:w="1375" w:type="dxa"/>
           </w:tcPr>
           <w:p>
             <w:pPr>
               <w:jc w:val="center"/>
               <w:cnfStyle w:val="000000100000" w:firstRow="0" w:lastRow="0" w:firstColumn="0" w:lastColumn="0" w:oddVBand="0" w:evenVBand="0" w:oddHBand="1" w:evenHBand="0" w:firstRowFirstColumn="0" w:firstRowLastColumn="0" w:lastRowFirstColumn="0" w:lastRowLastColumn="0"/>
-            </w:pPr>
-            <w:r>
-              <w:t>0.997647</w:t>
-            </w:r>
-          </w:p>
-        </w:tc>
-        <w:tc>
-          <w:tcPr>
-            <w:tcW w:w="1360" w:type="dxa"/>
+              <w:rPr>
+                <w:lang w:val="en-US"/>
+              </w:rPr>
+            </w:pPr>
+            <w:r>
+              <w:rPr>
+                <w:lang w:val="en-US"/>
+              </w:rPr>
+              <w:t>1.073686</w:t>
+            </w:r>
+          </w:p>
+        </w:tc>
+        <w:tc>
+          <w:tcPr>
+            <w:tcW w:w="1376" w:type="dxa"/>
           </w:tcPr>
           <w:p>
             <w:pPr>
@@ -4668,35 +4690,50 @@
               </w:rPr>
             </w:pPr>
             <w:r>
-              <w:t>0.995961</w:t>
-            </w:r>
-          </w:p>
-        </w:tc>
-        <w:tc>
-          <w:tcPr>
-            <w:tcW w:w="1360" w:type="dxa"/>
+              <w:rPr>
+                <w:lang w:val="en-US"/>
+              </w:rPr>
+              <w:t>1.021807</w:t>
+            </w:r>
+          </w:p>
+        </w:tc>
+        <w:tc>
+          <w:tcPr>
+            <w:tcW w:w="1376" w:type="dxa"/>
           </w:tcPr>
           <w:p>
             <w:pPr>
               <w:jc w:val="center"/>
               <w:cnfStyle w:val="000000100000" w:firstRow="0" w:lastRow="0" w:firstColumn="0" w:lastColumn="0" w:oddVBand="0" w:evenVBand="0" w:oddHBand="1" w:evenHBand="0" w:firstRowFirstColumn="0" w:firstRowLastColumn="0" w:lastRowFirstColumn="0" w:lastRowLastColumn="0"/>
-            </w:pPr>
-            <w:r>
-              <w:t>0.992571</w:t>
-            </w:r>
-          </w:p>
-        </w:tc>
-        <w:tc>
-          <w:tcPr>
-            <w:tcW w:w="1360" w:type="dxa"/>
+              <w:rPr>
+                <w:lang w:val="en-US"/>
+              </w:rPr>
+            </w:pPr>
+            <w:r>
+              <w:rPr>
+                <w:lang w:val="en-US"/>
+              </w:rPr>
+              <w:t>1.245654</w:t>
+            </w:r>
+          </w:p>
+        </w:tc>
+        <w:tc>
+          <w:tcPr>
+            <w:tcW w:w="1376" w:type="dxa"/>
           </w:tcPr>
           <w:p>
             <w:pPr>
               <w:jc w:val="center"/>
               <w:cnfStyle w:val="000000100000" w:firstRow="0" w:lastRow="0" w:firstColumn="0" w:lastColumn="0" w:oddVBand="0" w:evenVBand="0" w:oddHBand="1" w:evenHBand="0" w:firstRowFirstColumn="0" w:firstRowLastColumn="0" w:lastRowFirstColumn="0" w:lastRowLastColumn="0"/>
-            </w:pPr>
-            <w:r>
-              <w:t>1.008431</w:t>
+              <w:rPr>
+                <w:lang w:val="en-US"/>
+              </w:rPr>
+            </w:pPr>
+            <w:r>
+              <w:rPr>
+                <w:lang w:val="en-US"/>
+              </w:rPr>
+              <w:t>1.159322</w:t>
             </w:r>
           </w:p>
         </w:tc>
@@ -4705,98 +4742,140 @@
         <w:tc>
           <w:tcPr>
             <w:cnfStyle w:val="001000000000" w:firstRow="0" w:lastRow="0" w:firstColumn="1" w:lastColumn="0" w:oddVBand="0" w:evenVBand="0" w:oddHBand="0" w:evenHBand="0" w:firstRowFirstColumn="0" w:firstRowLastColumn="0" w:lastRowFirstColumn="0" w:lastRowLastColumn="0"/>
-            <w:tcW w:w="1461" w:type="dxa"/>
-          </w:tcPr>
-          <w:p>
-            <w:pPr>
-              <w:jc w:val="center"/>
-            </w:pPr>
-            <w:r>
-              <w:t>2014-06-04</w:t>
-            </w:r>
-          </w:p>
-        </w:tc>
-        <w:tc>
-          <w:tcPr>
-            <w:tcW w:w="1364" w:type="dxa"/>
+            <w:tcW w:w="1375" w:type="dxa"/>
+          </w:tcPr>
+          <w:p>
+            <w:pPr>
+              <w:jc w:val="center"/>
+              <w:rPr>
+                <w:lang w:val="en-US"/>
+              </w:rPr>
+            </w:pPr>
+            <w:r>
+              <w:rPr>
+                <w:lang w:val="en-US"/>
+              </w:rPr>
+              <w:t>2016-12-31</w:t>
+            </w:r>
+          </w:p>
+        </w:tc>
+        <w:tc>
+          <w:tcPr>
+            <w:tcW w:w="1375" w:type="dxa"/>
           </w:tcPr>
           <w:p>
             <w:pPr>
               <w:jc w:val="center"/>
               <w:cnfStyle w:val="000000000000" w:firstRow="0" w:lastRow="0" w:firstColumn="0" w:lastColumn="0" w:oddVBand="0" w:evenVBand="0" w:oddHBand="0" w:evenHBand="0" w:firstRowFirstColumn="0" w:firstRowLastColumn="0" w:lastRowFirstColumn="0" w:lastRowLastColumn="0"/>
-            </w:pPr>
-            <w:r>
-              <w:t>0.999581</w:t>
-            </w:r>
-          </w:p>
-        </w:tc>
-        <w:tc>
-          <w:tcPr>
-            <w:tcW w:w="1364" w:type="dxa"/>
+              <w:rPr>
+                <w:lang w:val="en-US"/>
+              </w:rPr>
+            </w:pPr>
+            <w:r>
+              <w:rPr>
+                <w:lang w:val="en-US"/>
+              </w:rPr>
+              <w:t>1.499882</w:t>
+            </w:r>
+          </w:p>
+        </w:tc>
+        <w:tc>
+          <w:tcPr>
+            <w:tcW w:w="1375" w:type="dxa"/>
           </w:tcPr>
           <w:p>
             <w:pPr>
               <w:jc w:val="center"/>
               <w:cnfStyle w:val="000000000000" w:firstRow="0" w:lastRow="0" w:firstColumn="0" w:lastColumn="0" w:oddVBand="0" w:evenVBand="0" w:oddHBand="0" w:evenHBand="0" w:firstRowFirstColumn="0" w:firstRowLastColumn="0" w:lastRowFirstColumn="0" w:lastRowLastColumn="0"/>
-            </w:pPr>
-            <w:r>
-              <w:t>1.017632</w:t>
-            </w:r>
-          </w:p>
-        </w:tc>
-        <w:tc>
-          <w:tcPr>
-            <w:tcW w:w="1360" w:type="dxa"/>
+              <w:rPr>
+                <w:lang w:val="en-US"/>
+              </w:rPr>
+            </w:pPr>
+            <w:r>
+              <w:rPr>
+                <w:lang w:val="en-US"/>
+              </w:rPr>
+              <w:t>1.962241</w:t>
+            </w:r>
+          </w:p>
+        </w:tc>
+        <w:tc>
+          <w:tcPr>
+            <w:tcW w:w="1375" w:type="dxa"/>
           </w:tcPr>
           <w:p>
             <w:pPr>
               <w:jc w:val="center"/>
               <w:cnfStyle w:val="000000000000" w:firstRow="0" w:lastRow="0" w:firstColumn="0" w:lastColumn="0" w:oddVBand="0" w:evenVBand="0" w:oddHBand="0" w:evenHBand="0" w:firstRowFirstColumn="0" w:firstRowLastColumn="0" w:lastRowFirstColumn="0" w:lastRowLastColumn="0"/>
-            </w:pPr>
-            <w:r>
-              <w:t>0.995461</w:t>
-            </w:r>
-          </w:p>
-        </w:tc>
-        <w:tc>
-          <w:tcPr>
-            <w:tcW w:w="1360" w:type="dxa"/>
+              <w:rPr>
+                <w:lang w:val="en-US"/>
+              </w:rPr>
+            </w:pPr>
+            <w:r>
+              <w:rPr>
+                <w:lang w:val="en-US"/>
+              </w:rPr>
+              <w:t>1.111680</w:t>
+            </w:r>
+          </w:p>
+        </w:tc>
+        <w:tc>
+          <w:tcPr>
+            <w:tcW w:w="1376" w:type="dxa"/>
           </w:tcPr>
           <w:p>
             <w:pPr>
               <w:jc w:val="center"/>
               <w:cnfStyle w:val="000000000000" w:firstRow="0" w:lastRow="0" w:firstColumn="0" w:lastColumn="0" w:oddVBand="0" w:evenVBand="0" w:oddHBand="0" w:evenHBand="0" w:firstRowFirstColumn="0" w:firstRowLastColumn="0" w:lastRowFirstColumn="0" w:lastRowLastColumn="0"/>
-            </w:pPr>
-            <w:r>
-              <w:t>0.997644</w:t>
-            </w:r>
-          </w:p>
-        </w:tc>
-        <w:tc>
-          <w:tcPr>
-            <w:tcW w:w="1360" w:type="dxa"/>
+              <w:rPr>
+                <w:lang w:val="en-US"/>
+              </w:rPr>
+            </w:pPr>
+            <w:r>
+              <w:rPr>
+                <w:lang w:val="en-US"/>
+              </w:rPr>
+              <w:t>1.050108</w:t>
+            </w:r>
+          </w:p>
+        </w:tc>
+        <w:tc>
+          <w:tcPr>
+            <w:tcW w:w="1376" w:type="dxa"/>
           </w:tcPr>
           <w:p>
             <w:pPr>
               <w:jc w:val="center"/>
               <w:cnfStyle w:val="000000000000" w:firstRow="0" w:lastRow="0" w:firstColumn="0" w:lastColumn="0" w:oddVBand="0" w:evenVBand="0" w:oddHBand="0" w:evenHBand="0" w:firstRowFirstColumn="0" w:firstRowLastColumn="0" w:lastRowFirstColumn="0" w:lastRowLastColumn="0"/>
-            </w:pPr>
-            <w:r>
-              <w:t>0.994917</w:t>
-            </w:r>
-          </w:p>
-        </w:tc>
-        <w:tc>
-          <w:tcPr>
-            <w:tcW w:w="1360" w:type="dxa"/>
+              <w:rPr>
+                <w:lang w:val="en-US"/>
+              </w:rPr>
+            </w:pPr>
+            <w:r>
+              <w:rPr>
+                <w:lang w:val="en-US"/>
+              </w:rPr>
+              <w:t>1.238859</w:t>
+            </w:r>
+          </w:p>
+        </w:tc>
+        <w:tc>
+          <w:tcPr>
+            <w:tcW w:w="1376" w:type="dxa"/>
           </w:tcPr>
           <w:p>
             <w:pPr>
               <w:jc w:val="center"/>
               <w:cnfStyle w:val="000000000000" w:firstRow="0" w:lastRow="0" w:firstColumn="0" w:lastColumn="0" w:oddVBand="0" w:evenVBand="0" w:oddHBand="0" w:evenHBand="0" w:firstRowFirstColumn="0" w:firstRowLastColumn="0" w:lastRowFirstColumn="0" w:lastRowLastColumn="0"/>
-            </w:pPr>
-            <w:r>
-              <w:t>1.015423</w:t>
+              <w:rPr>
+                <w:lang w:val="en-US"/>
+              </w:rPr>
+            </w:pPr>
+            <w:r>
+              <w:rPr>
+                <w:lang w:val="en-US"/>
+              </w:rPr>
+              <w:t>1.169407</w:t>
             </w:r>
           </w:p>
         </w:tc>
@@ -4808,98 +4887,140 @@
         <w:tc>
           <w:tcPr>
             <w:cnfStyle w:val="001000000000" w:firstRow="0" w:lastRow="0" w:firstColumn="1" w:lastColumn="0" w:oddVBand="0" w:evenVBand="0" w:oddHBand="0" w:evenHBand="0" w:firstRowFirstColumn="0" w:firstRowLastColumn="0" w:lastRowFirstColumn="0" w:lastRowLastColumn="0"/>
-            <w:tcW w:w="1461" w:type="dxa"/>
-          </w:tcPr>
-          <w:p>
-            <w:pPr>
-              <w:jc w:val="center"/>
-            </w:pPr>
-            <w:r>
-              <w:t>2014-06-05</w:t>
-            </w:r>
-          </w:p>
-        </w:tc>
-        <w:tc>
-          <w:tcPr>
-            <w:tcW w:w="1364" w:type="dxa"/>
+            <w:tcW w:w="1375" w:type="dxa"/>
+          </w:tcPr>
+          <w:p>
+            <w:pPr>
+              <w:jc w:val="center"/>
+              <w:rPr>
+                <w:lang w:val="en-US"/>
+              </w:rPr>
+            </w:pPr>
+            <w:r>
+              <w:rPr>
+                <w:lang w:val="en-US"/>
+              </w:rPr>
+              <w:t>2017-12-31</w:t>
+            </w:r>
+          </w:p>
+        </w:tc>
+        <w:tc>
+          <w:tcPr>
+            <w:tcW w:w="1375" w:type="dxa"/>
           </w:tcPr>
           <w:p>
             <w:pPr>
               <w:jc w:val="center"/>
               <w:cnfStyle w:val="000000100000" w:firstRow="0" w:lastRow="0" w:firstColumn="0" w:lastColumn="0" w:oddVBand="0" w:evenVBand="0" w:oddHBand="1" w:evenHBand="0" w:firstRowFirstColumn="0" w:firstRowLastColumn="0" w:lastRowFirstColumn="0" w:lastRowLastColumn="0"/>
-            </w:pPr>
-            <w:r>
-              <w:t>1.003210</w:t>
-            </w:r>
-          </w:p>
-        </w:tc>
-        <w:tc>
-          <w:tcPr>
-            <w:tcW w:w="1364" w:type="dxa"/>
+              <w:rPr>
+                <w:lang w:val="en-US"/>
+              </w:rPr>
+            </w:pPr>
+            <w:r>
+              <w:rPr>
+                <w:lang w:val="en-US"/>
+              </w:rPr>
+              <w:t>3.542592</w:t>
+            </w:r>
+          </w:p>
+        </w:tc>
+        <w:tc>
+          <w:tcPr>
+            <w:tcW w:w="1375" w:type="dxa"/>
           </w:tcPr>
           <w:p>
             <w:pPr>
               <w:jc w:val="center"/>
               <w:cnfStyle w:val="000000100000" w:firstRow="0" w:lastRow="0" w:firstColumn="0" w:lastColumn="0" w:oddVBand="0" w:evenVBand="0" w:oddHBand="1" w:evenHBand="0" w:firstRowFirstColumn="0" w:firstRowLastColumn="0" w:lastRowFirstColumn="0" w:lastRowLastColumn="0"/>
-            </w:pPr>
-            <w:r>
-              <w:t>1.027708</w:t>
-            </w:r>
-          </w:p>
-        </w:tc>
-        <w:tc>
-          <w:tcPr>
-            <w:tcW w:w="1360" w:type="dxa"/>
+              <w:rPr>
+                <w:lang w:val="en-US"/>
+              </w:rPr>
+            </w:pPr>
+            <w:r>
+              <w:rPr>
+                <w:lang w:val="en-US"/>
+              </w:rPr>
+              <w:t>3.001753</w:t>
+            </w:r>
+          </w:p>
+        </w:tc>
+        <w:tc>
+          <w:tcPr>
+            <w:tcW w:w="1375" w:type="dxa"/>
           </w:tcPr>
           <w:p>
             <w:pPr>
               <w:jc w:val="center"/>
               <w:cnfStyle w:val="000000100000" w:firstRow="0" w:lastRow="0" w:firstColumn="0" w:lastColumn="0" w:oddVBand="0" w:evenVBand="0" w:oddHBand="1" w:evenHBand="0" w:firstRowFirstColumn="0" w:firstRowLastColumn="0" w:lastRowFirstColumn="0" w:lastRowLastColumn="0"/>
-            </w:pPr>
-            <w:r>
-              <w:t>1.001513</w:t>
-            </w:r>
-          </w:p>
-        </w:tc>
-        <w:tc>
-          <w:tcPr>
-            <w:tcW w:w="1360" w:type="dxa"/>
+              <w:rPr>
+                <w:lang w:val="en-US"/>
+              </w:rPr>
+            </w:pPr>
+            <w:r>
+              <w:rPr>
+                <w:lang w:val="en-US"/>
+              </w:rPr>
+              <w:t>1.379621</w:t>
+            </w:r>
+          </w:p>
+        </w:tc>
+        <w:tc>
+          <w:tcPr>
+            <w:tcW w:w="1376" w:type="dxa"/>
           </w:tcPr>
           <w:p>
             <w:pPr>
               <w:jc w:val="center"/>
               <w:cnfStyle w:val="000000100000" w:firstRow="0" w:lastRow="0" w:firstColumn="0" w:lastColumn="0" w:oddVBand="0" w:evenVBand="0" w:oddHBand="1" w:evenHBand="0" w:firstRowFirstColumn="0" w:firstRowLastColumn="0" w:lastRowFirstColumn="0" w:lastRowLastColumn="0"/>
-            </w:pPr>
-            <w:r>
-              <w:t>1.001683</w:t>
-            </w:r>
-          </w:p>
-        </w:tc>
-        <w:tc>
-          <w:tcPr>
-            <w:tcW w:w="1360" w:type="dxa"/>
+              <w:rPr>
+                <w:lang w:val="en-US"/>
+              </w:rPr>
+            </w:pPr>
+            <w:r>
+              <w:rPr>
+                <w:lang w:val="en-US"/>
+              </w:rPr>
+              <w:t>1.276536</w:t>
+            </w:r>
+          </w:p>
+        </w:tc>
+        <w:tc>
+          <w:tcPr>
+            <w:tcW w:w="1376" w:type="dxa"/>
           </w:tcPr>
           <w:p>
             <w:pPr>
               <w:jc w:val="center"/>
               <w:cnfStyle w:val="000000100000" w:firstRow="0" w:lastRow="0" w:firstColumn="0" w:lastColumn="0" w:oddVBand="0" w:evenVBand="0" w:oddHBand="1" w:evenHBand="0" w:firstRowFirstColumn="0" w:firstRowLastColumn="0" w:lastRowFirstColumn="0" w:lastRowLastColumn="0"/>
-            </w:pPr>
-            <w:r>
-              <w:t>1.002502</w:t>
-            </w:r>
-          </w:p>
-        </w:tc>
-        <w:tc>
-          <w:tcPr>
-            <w:tcW w:w="1360" w:type="dxa"/>
+              <w:rPr>
+                <w:lang w:val="en-US"/>
+              </w:rPr>
+            </w:pPr>
+            <w:r>
+              <w:rPr>
+                <w:lang w:val="en-US"/>
+              </w:rPr>
+              <w:t>1.368636</w:t>
+            </w:r>
+          </w:p>
+        </w:tc>
+        <w:tc>
+          <w:tcPr>
+            <w:tcW w:w="1376" w:type="dxa"/>
           </w:tcPr>
           <w:p>
             <w:pPr>
               <w:jc w:val="center"/>
               <w:cnfStyle w:val="000000100000" w:firstRow="0" w:lastRow="0" w:firstColumn="0" w:lastColumn="0" w:oddVBand="0" w:evenVBand="0" w:oddHBand="1" w:evenHBand="0" w:firstRowFirstColumn="0" w:firstRowLastColumn="0" w:lastRowFirstColumn="0" w:lastRowLastColumn="0"/>
-            </w:pPr>
-            <w:r>
-              <w:t>1.019073</w:t>
+              <w:rPr>
+                <w:lang w:val="en-US"/>
+              </w:rPr>
+            </w:pPr>
+            <w:r>
+              <w:rPr>
+                <w:lang w:val="en-US"/>
+              </w:rPr>
+              <w:t>1.261269</w:t>
             </w:r>
           </w:p>
         </w:tc>
@@ -4908,98 +5029,140 @@
         <w:tc>
           <w:tcPr>
             <w:cnfStyle w:val="001000000000" w:firstRow="0" w:lastRow="0" w:firstColumn="1" w:lastColumn="0" w:oddVBand="0" w:evenVBand="0" w:oddHBand="0" w:evenHBand="0" w:firstRowFirstColumn="0" w:firstRowLastColumn="0" w:lastRowFirstColumn="0" w:lastRowLastColumn="0"/>
-            <w:tcW w:w="1461" w:type="dxa"/>
-          </w:tcPr>
-          <w:p>
-            <w:pPr>
-              <w:jc w:val="center"/>
-            </w:pPr>
-            <w:r>
-              <w:t>2014-06-06</w:t>
-            </w:r>
-          </w:p>
-        </w:tc>
-        <w:tc>
-          <w:tcPr>
-            <w:tcW w:w="1364" w:type="dxa"/>
+            <w:tcW w:w="1375" w:type="dxa"/>
+          </w:tcPr>
+          <w:p>
+            <w:pPr>
+              <w:jc w:val="center"/>
+              <w:rPr>
+                <w:lang w:val="en-US"/>
+              </w:rPr>
+            </w:pPr>
+            <w:r>
+              <w:rPr>
+                <w:lang w:val="en-US"/>
+              </w:rPr>
+              <w:t>2018-12-31</w:t>
+            </w:r>
+          </w:p>
+        </w:tc>
+        <w:tc>
+          <w:tcPr>
+            <w:tcW w:w="1375" w:type="dxa"/>
           </w:tcPr>
           <w:p>
             <w:pPr>
               <w:jc w:val="center"/>
               <w:cnfStyle w:val="000000000000" w:firstRow="0" w:lastRow="0" w:firstColumn="0" w:lastColumn="0" w:oddVBand="0" w:evenVBand="0" w:oddHBand="0" w:evenHBand="0" w:firstRowFirstColumn="0" w:firstRowLastColumn="0" w:lastRowFirstColumn="0" w:lastRowLastColumn="0"/>
-            </w:pPr>
-            <w:r>
-              <w:t>0.999861</w:t>
-            </w:r>
-          </w:p>
-        </w:tc>
-        <w:tc>
-          <w:tcPr>
-            <w:tcW w:w="1364" w:type="dxa"/>
+              <w:rPr>
+                <w:lang w:val="en-US"/>
+              </w:rPr>
+            </w:pPr>
+            <w:r>
+              <w:rPr>
+                <w:lang w:val="en-US"/>
+              </w:rPr>
+              <w:t>4.913436</w:t>
+            </w:r>
+          </w:p>
+        </w:tc>
+        <w:tc>
+          <w:tcPr>
+            <w:tcW w:w="1375" w:type="dxa"/>
           </w:tcPr>
           <w:p>
             <w:pPr>
               <w:jc w:val="center"/>
               <w:cnfStyle w:val="000000000000" w:firstRow="0" w:lastRow="0" w:firstColumn="0" w:lastColumn="0" w:oddVBand="0" w:evenVBand="0" w:oddHBand="0" w:evenHBand="0" w:firstRowFirstColumn="0" w:firstRowLastColumn="0" w:lastRowFirstColumn="0" w:lastRowLastColumn="0"/>
-            </w:pPr>
-            <w:r>
-              <w:t>1.022670</w:t>
-            </w:r>
-          </w:p>
-        </w:tc>
-        <w:tc>
-          <w:tcPr>
-            <w:tcW w:w="1360" w:type="dxa"/>
+              <w:rPr>
+                <w:lang w:val="en-US"/>
+              </w:rPr>
+            </w:pPr>
+            <w:r>
+              <w:rPr>
+                <w:lang w:val="en-US"/>
+              </w:rPr>
+              <w:t>3.137660</w:t>
+            </w:r>
+          </w:p>
+        </w:tc>
+        <w:tc>
+          <w:tcPr>
+            <w:tcW w:w="1375" w:type="dxa"/>
           </w:tcPr>
           <w:p>
             <w:pPr>
               <w:jc w:val="center"/>
               <w:cnfStyle w:val="000000000000" w:firstRow="0" w:lastRow="0" w:firstColumn="0" w:lastColumn="0" w:oddVBand="0" w:evenVBand="0" w:oddHBand="0" w:evenHBand="0" w:firstRowFirstColumn="0" w:firstRowLastColumn="0" w:lastRowFirstColumn="0" w:lastRowLastColumn="0"/>
-            </w:pPr>
-            <w:r>
-              <w:t>1.002353</w:t>
-            </w:r>
-          </w:p>
-        </w:tc>
-        <w:tc>
-          <w:tcPr>
-            <w:tcW w:w="1360" w:type="dxa"/>
+              <w:rPr>
+                <w:lang w:val="en-US"/>
+              </w:rPr>
+            </w:pPr>
+            <w:r>
+              <w:rPr>
+                <w:lang w:val="en-US"/>
+              </w:rPr>
+              <w:t>1.638927</w:t>
+            </w:r>
+          </w:p>
+        </w:tc>
+        <w:tc>
+          <w:tcPr>
+            <w:tcW w:w="1376" w:type="dxa"/>
           </w:tcPr>
           <w:p>
             <w:pPr>
               <w:jc w:val="center"/>
               <w:cnfStyle w:val="000000000000" w:firstRow="0" w:lastRow="0" w:firstColumn="0" w:lastColumn="0" w:oddVBand="0" w:evenVBand="0" w:oddHBand="0" w:evenHBand="0" w:firstRowFirstColumn="0" w:firstRowLastColumn="0" w:lastRowFirstColumn="0" w:lastRowLastColumn="0"/>
-            </w:pPr>
-            <w:r>
-              <w:t>0.990239</w:t>
-            </w:r>
-          </w:p>
-        </w:tc>
-        <w:tc>
-          <w:tcPr>
-            <w:tcW w:w="1360" w:type="dxa"/>
+              <w:rPr>
+                <w:lang w:val="en-US"/>
+              </w:rPr>
+            </w:pPr>
+            <w:r>
+              <w:rPr>
+                <w:lang w:val="en-US"/>
+              </w:rPr>
+              <w:t>1.483872</w:t>
+            </w:r>
+          </w:p>
+        </w:tc>
+        <w:tc>
+          <w:tcPr>
+            <w:tcW w:w="1376" w:type="dxa"/>
           </w:tcPr>
           <w:p>
             <w:pPr>
               <w:jc w:val="center"/>
               <w:cnfStyle w:val="000000000000" w:firstRow="0" w:lastRow="0" w:firstColumn="0" w:lastColumn="0" w:oddVBand="0" w:evenVBand="0" w:oddHBand="0" w:evenHBand="0" w:firstRowFirstColumn="0" w:firstRowLastColumn="0" w:lastRowFirstColumn="0" w:lastRowLastColumn="0"/>
-            </w:pPr>
-            <w:r>
-              <w:t>1.006021</w:t>
-            </w:r>
-          </w:p>
-        </w:tc>
-        <w:tc>
-          <w:tcPr>
-            <w:tcW w:w="1360" w:type="dxa"/>
+              <w:rPr>
+                <w:lang w:val="en-US"/>
+              </w:rPr>
+            </w:pPr>
+            <w:r>
+              <w:rPr>
+                <w:lang w:val="en-US"/>
+              </w:rPr>
+              <w:t>1.601322</w:t>
+            </w:r>
+          </w:p>
+        </w:tc>
+        <w:tc>
+          <w:tcPr>
+            <w:tcW w:w="1376" w:type="dxa"/>
           </w:tcPr>
           <w:p>
             <w:pPr>
               <w:jc w:val="center"/>
               <w:cnfStyle w:val="000000000000" w:firstRow="0" w:lastRow="0" w:firstColumn="0" w:lastColumn="0" w:oddVBand="0" w:evenVBand="0" w:oddHBand="0" w:evenHBand="0" w:firstRowFirstColumn="0" w:firstRowLastColumn="0" w:lastRowFirstColumn="0" w:lastRowLastColumn="0"/>
-            </w:pPr>
-            <w:r>
-              <w:t>1.032324</w:t>
+              <w:rPr>
+                <w:lang w:val="en-US"/>
+              </w:rPr>
+            </w:pPr>
+            <w:r>
+              <w:rPr>
+                <w:lang w:val="en-US"/>
+              </w:rPr>
+              <w:t>1.504659</w:t>
             </w:r>
           </w:p>
         </w:tc>
@@ -5011,98 +5174,140 @@
         <w:tc>
           <w:tcPr>
             <w:cnfStyle w:val="001000000000" w:firstRow="0" w:lastRow="0" w:firstColumn="1" w:lastColumn="0" w:oddVBand="0" w:evenVBand="0" w:oddHBand="0" w:evenHBand="0" w:firstRowFirstColumn="0" w:firstRowLastColumn="0" w:lastRowFirstColumn="0" w:lastRowLastColumn="0"/>
-            <w:tcW w:w="1461" w:type="dxa"/>
-          </w:tcPr>
-          <w:p>
-            <w:pPr>
-              <w:jc w:val="center"/>
-            </w:pPr>
-            <w:r>
-              <w:t>...</w:t>
-            </w:r>
-          </w:p>
-        </w:tc>
-        <w:tc>
-          <w:tcPr>
-            <w:tcW w:w="1364" w:type="dxa"/>
+            <w:tcW w:w="1375" w:type="dxa"/>
+          </w:tcPr>
+          <w:p>
+            <w:pPr>
+              <w:jc w:val="center"/>
+              <w:rPr>
+                <w:lang w:val="en-US"/>
+              </w:rPr>
+            </w:pPr>
+            <w:r>
+              <w:rPr>
+                <w:lang w:val="en-US"/>
+              </w:rPr>
+              <w:t>2019-12-31</w:t>
+            </w:r>
+          </w:p>
+        </w:tc>
+        <w:tc>
+          <w:tcPr>
+            <w:tcW w:w="1375" w:type="dxa"/>
           </w:tcPr>
           <w:p>
             <w:pPr>
               <w:jc w:val="center"/>
               <w:cnfStyle w:val="000000100000" w:firstRow="0" w:lastRow="0" w:firstColumn="0" w:lastColumn="0" w:oddVBand="0" w:evenVBand="0" w:oddHBand="1" w:evenHBand="0" w:firstRowFirstColumn="0" w:firstRowLastColumn="0" w:lastRowFirstColumn="0" w:lastRowLastColumn="0"/>
-            </w:pPr>
-            <w:r>
-              <w:t>...</w:t>
-            </w:r>
-          </w:p>
-        </w:tc>
-        <w:tc>
-          <w:tcPr>
-            <w:tcW w:w="1364" w:type="dxa"/>
+              <w:rPr>
+                <w:lang w:val="en-US"/>
+              </w:rPr>
+            </w:pPr>
+            <w:r>
+              <w:rPr>
+                <w:lang w:val="en-US"/>
+              </w:rPr>
+              <w:t>8.545907</w:t>
+            </w:r>
+          </w:p>
+        </w:tc>
+        <w:tc>
+          <w:tcPr>
+            <w:tcW w:w="1375" w:type="dxa"/>
           </w:tcPr>
           <w:p>
             <w:pPr>
               <w:jc w:val="center"/>
               <w:cnfStyle w:val="000000100000" w:firstRow="0" w:lastRow="0" w:firstColumn="0" w:lastColumn="0" w:oddVBand="0" w:evenVBand="0" w:oddHBand="1" w:evenHBand="0" w:firstRowFirstColumn="0" w:firstRowLastColumn="0" w:lastRowFirstColumn="0" w:lastRowLastColumn="0"/>
-            </w:pPr>
-            <w:r>
-              <w:t>...</w:t>
-            </w:r>
-          </w:p>
-        </w:tc>
-        <w:tc>
-          <w:tcPr>
-            <w:tcW w:w="1360" w:type="dxa"/>
+              <w:rPr>
+                <w:lang w:val="en-US"/>
+              </w:rPr>
+            </w:pPr>
+            <w:r>
+              <w:rPr>
+                <w:lang w:val="en-US"/>
+              </w:rPr>
+              <w:t>3.930686</w:t>
+            </w:r>
+          </w:p>
+        </w:tc>
+        <w:tc>
+          <w:tcPr>
+            <w:tcW w:w="1375" w:type="dxa"/>
           </w:tcPr>
           <w:p>
             <w:pPr>
               <w:jc w:val="center"/>
               <w:cnfStyle w:val="000000100000" w:firstRow="0" w:lastRow="0" w:firstColumn="0" w:lastColumn="0" w:oddVBand="0" w:evenVBand="0" w:oddHBand="1" w:evenHBand="0" w:firstRowFirstColumn="0" w:firstRowLastColumn="0" w:lastRowFirstColumn="0" w:lastRowLastColumn="0"/>
-            </w:pPr>
-            <w:r>
-              <w:t>...</w:t>
-            </w:r>
-          </w:p>
-        </w:tc>
-        <w:tc>
-          <w:tcPr>
-            <w:tcW w:w="1360" w:type="dxa"/>
+              <w:rPr>
+                <w:lang w:val="en-US"/>
+              </w:rPr>
+            </w:pPr>
+            <w:r>
+              <w:rPr>
+                <w:lang w:val="en-US"/>
+              </w:rPr>
+              <w:t>1.535193</w:t>
+            </w:r>
+          </w:p>
+        </w:tc>
+        <w:tc>
+          <w:tcPr>
+            <w:tcW w:w="1376" w:type="dxa"/>
           </w:tcPr>
           <w:p>
             <w:pPr>
               <w:jc w:val="center"/>
               <w:cnfStyle w:val="000000100000" w:firstRow="0" w:lastRow="0" w:firstColumn="0" w:lastColumn="0" w:oddVBand="0" w:evenVBand="0" w:oddHBand="1" w:evenHBand="0" w:firstRowFirstColumn="0" w:firstRowLastColumn="0" w:lastRowFirstColumn="0" w:lastRowLastColumn="0"/>
-            </w:pPr>
-            <w:r>
-              <w:t>...</w:t>
-            </w:r>
-          </w:p>
-        </w:tc>
-        <w:tc>
-          <w:tcPr>
-            <w:tcW w:w="1360" w:type="dxa"/>
+              <w:rPr>
+                <w:lang w:val="en-US"/>
+              </w:rPr>
+            </w:pPr>
+            <w:r>
+              <w:rPr>
+                <w:lang w:val="en-US"/>
+              </w:rPr>
+              <w:t>1.517006</w:t>
+            </w:r>
+          </w:p>
+        </w:tc>
+        <w:tc>
+          <w:tcPr>
+            <w:tcW w:w="1376" w:type="dxa"/>
           </w:tcPr>
           <w:p>
             <w:pPr>
               <w:jc w:val="center"/>
               <w:cnfStyle w:val="000000100000" w:firstRow="0" w:lastRow="0" w:firstColumn="0" w:lastColumn="0" w:oddVBand="0" w:evenVBand="0" w:oddHBand="1" w:evenHBand="0" w:firstRowFirstColumn="0" w:firstRowLastColumn="0" w:lastRowFirstColumn="0" w:lastRowLastColumn="0"/>
-            </w:pPr>
-            <w:r>
-              <w:t>...</w:t>
-            </w:r>
-          </w:p>
-        </w:tc>
-        <w:tc>
-          <w:tcPr>
-            <w:tcW w:w="1360" w:type="dxa"/>
+              <w:rPr>
+                <w:lang w:val="en-US"/>
+              </w:rPr>
+            </w:pPr>
+            <w:r>
+              <w:rPr>
+                <w:lang w:val="en-US"/>
+              </w:rPr>
+              <w:t>2.036873</w:t>
+            </w:r>
+          </w:p>
+        </w:tc>
+        <w:tc>
+          <w:tcPr>
+            <w:tcW w:w="1376" w:type="dxa"/>
           </w:tcPr>
           <w:p>
             <w:pPr>
               <w:jc w:val="center"/>
               <w:cnfStyle w:val="000000100000" w:firstRow="0" w:lastRow="0" w:firstColumn="0" w:lastColumn="0" w:oddVBand="0" w:evenVBand="0" w:oddHBand="1" w:evenHBand="0" w:firstRowFirstColumn="0" w:firstRowLastColumn="0" w:lastRowFirstColumn="0" w:lastRowLastColumn="0"/>
-            </w:pPr>
-            <w:r>
-              <w:t>...</w:t>
+              <w:rPr>
+                <w:lang w:val="en-US"/>
+              </w:rPr>
+            </w:pPr>
+            <w:r>
+              <w:rPr>
+                <w:lang w:val="en-US"/>
+              </w:rPr>
+              <w:t>1.587515</w:t>
             </w:r>
           </w:p>
         </w:tc>
@@ -5111,98 +5316,140 @@
         <w:tc>
           <w:tcPr>
             <w:cnfStyle w:val="001000000000" w:firstRow="0" w:lastRow="0" w:firstColumn="1" w:lastColumn="0" w:oddVBand="0" w:evenVBand="0" w:oddHBand="0" w:evenHBand="0" w:firstRowFirstColumn="0" w:firstRowLastColumn="0" w:lastRowFirstColumn="0" w:lastRowLastColumn="0"/>
-            <w:tcW w:w="1461" w:type="dxa"/>
-          </w:tcPr>
-          <w:p>
-            <w:pPr>
-              <w:jc w:val="center"/>
-            </w:pPr>
-            <w:r>
-              <w:t>2024-05-23</w:t>
-            </w:r>
-          </w:p>
-        </w:tc>
-        <w:tc>
-          <w:tcPr>
-            <w:tcW w:w="1364" w:type="dxa"/>
+            <w:tcW w:w="1375" w:type="dxa"/>
+          </w:tcPr>
+          <w:p>
+            <w:pPr>
+              <w:jc w:val="center"/>
+              <w:rPr>
+                <w:lang w:val="en-US"/>
+              </w:rPr>
+            </w:pPr>
+            <w:r>
+              <w:rPr>
+                <w:lang w:val="en-US"/>
+              </w:rPr>
+              <w:t>2020-12-31</w:t>
+            </w:r>
+          </w:p>
+        </w:tc>
+        <w:tc>
+          <w:tcPr>
+            <w:tcW w:w="1375" w:type="dxa"/>
           </w:tcPr>
           <w:p>
             <w:pPr>
               <w:jc w:val="center"/>
               <w:cnfStyle w:val="000000000000" w:firstRow="0" w:lastRow="0" w:firstColumn="0" w:lastColumn="0" w:oddVBand="0" w:evenVBand="0" w:oddHBand="0" w:evenHBand="0" w:firstRowFirstColumn="0" w:firstRowLastColumn="0" w:lastRowFirstColumn="0" w:lastRowLastColumn="0"/>
-            </w:pPr>
-            <w:r>
-              <w:t>25.573626</w:t>
-            </w:r>
-          </w:p>
-        </w:tc>
-        <w:tc>
-          <w:tcPr>
-            <w:tcW w:w="1364" w:type="dxa"/>
+              <w:rPr>
+                <w:lang w:val="en-US"/>
+              </w:rPr>
+            </w:pPr>
+            <w:r>
+              <w:rPr>
+                <w:lang w:val="en-US"/>
+              </w:rPr>
+              <w:t>18.729458</w:t>
+            </w:r>
+          </w:p>
+        </w:tc>
+        <w:tc>
+          <w:tcPr>
+            <w:tcW w:w="1375" w:type="dxa"/>
           </w:tcPr>
           <w:p>
             <w:pPr>
               <w:jc w:val="center"/>
               <w:cnfStyle w:val="000000000000" w:firstRow="0" w:lastRow="0" w:firstColumn="0" w:lastColumn="0" w:oddVBand="0" w:evenVBand="0" w:oddHBand="0" w:evenHBand="0" w:firstRowFirstColumn="0" w:firstRowLastColumn="0" w:lastRowFirstColumn="0" w:lastRowLastColumn="0"/>
-            </w:pPr>
-            <w:r>
-              <w:t>40.410577</w:t>
-            </w:r>
-          </w:p>
-        </w:tc>
-        <w:tc>
-          <w:tcPr>
-            <w:tcW w:w="1360" w:type="dxa"/>
+              <w:rPr>
+                <w:lang w:val="en-US"/>
+              </w:rPr>
+            </w:pPr>
+            <w:r>
+              <w:rPr>
+                <w:lang w:val="en-US"/>
+              </w:rPr>
+              <w:t>4.604207</w:t>
+            </w:r>
+          </w:p>
+        </w:tc>
+        <w:tc>
+          <w:tcPr>
+            <w:tcW w:w="1375" w:type="dxa"/>
           </w:tcPr>
           <w:p>
             <w:pPr>
               <w:jc w:val="center"/>
               <w:cnfStyle w:val="000000000000" w:firstRow="0" w:lastRow="0" w:firstColumn="0" w:lastColumn="0" w:oddVBand="0" w:evenVBand="0" w:oddHBand="0" w:evenHBand="0" w:firstRowFirstColumn="0" w:firstRowLastColumn="0" w:lastRowFirstColumn="0" w:lastRowLastColumn="0"/>
-            </w:pPr>
-            <w:r>
-              <w:t>16.615926</w:t>
-            </w:r>
-          </w:p>
-        </w:tc>
-        <w:tc>
-          <w:tcPr>
-            <w:tcW w:w="1360" w:type="dxa"/>
+              <w:rPr>
+                <w:lang w:val="en-US"/>
+              </w:rPr>
+            </w:pPr>
+            <w:r>
+              <w:rPr>
+                <w:lang w:val="en-US"/>
+              </w:rPr>
+              <w:t>1.969557</w:t>
+            </w:r>
+          </w:p>
+        </w:tc>
+        <w:tc>
+          <w:tcPr>
+            <w:tcW w:w="1376" w:type="dxa"/>
           </w:tcPr>
           <w:p>
             <w:pPr>
               <w:jc w:val="center"/>
               <w:cnfStyle w:val="000000000000" w:firstRow="0" w:lastRow="0" w:firstColumn="0" w:lastColumn="0" w:oddVBand="0" w:evenVBand="0" w:oddHBand="0" w:evenHBand="0" w:firstRowFirstColumn="0" w:firstRowLastColumn="0" w:lastRowFirstColumn="0" w:lastRowLastColumn="0"/>
-            </w:pPr>
-            <w:r>
-              <w:t>1.491576</w:t>
-            </w:r>
-          </w:p>
-        </w:tc>
-        <w:tc>
-          <w:tcPr>
-            <w:tcW w:w="1360" w:type="dxa"/>
+              <w:rPr>
+                <w:lang w:val="en-US"/>
+              </w:rPr>
+            </w:pPr>
+            <w:r>
+              <w:rPr>
+                <w:lang w:val="en-US"/>
+              </w:rPr>
+              <w:t>1.494680</w:t>
+            </w:r>
+          </w:p>
+        </w:tc>
+        <w:tc>
+          <w:tcPr>
+            <w:tcW w:w="1376" w:type="dxa"/>
           </w:tcPr>
           <w:p>
             <w:pPr>
               <w:jc w:val="center"/>
               <w:cnfStyle w:val="000000000000" w:firstRow="0" w:lastRow="0" w:firstColumn="0" w:lastColumn="0" w:oddVBand="0" w:evenVBand="0" w:oddHBand="0" w:evenHBand="0" w:firstRowFirstColumn="0" w:firstRowLastColumn="0" w:lastRowFirstColumn="0" w:lastRowLastColumn="0"/>
-            </w:pPr>
-            <w:r>
-              <w:t>3.173913</w:t>
-            </w:r>
-          </w:p>
-        </w:tc>
-        <w:tc>
-          <w:tcPr>
-            <w:tcW w:w="1360" w:type="dxa"/>
+              <w:rPr>
+                <w:lang w:val="en-US"/>
+              </w:rPr>
+            </w:pPr>
+            <w:r>
+              <w:rPr>
+                <w:lang w:val="en-US"/>
+              </w:rPr>
+              <w:t>2.656382</w:t>
+            </w:r>
+          </w:p>
+        </w:tc>
+        <w:tc>
+          <w:tcPr>
+            <w:tcW w:w="1376" w:type="dxa"/>
           </w:tcPr>
           <w:p>
             <w:pPr>
               <w:jc w:val="center"/>
               <w:cnfStyle w:val="000000000000" w:firstRow="0" w:lastRow="0" w:firstColumn="0" w:lastColumn="0" w:oddVBand="0" w:evenVBand="0" w:oddHBand="0" w:evenHBand="0" w:firstRowFirstColumn="0" w:firstRowLastColumn="0" w:lastRowFirstColumn="0" w:lastRowLastColumn="0"/>
-            </w:pPr>
-            <w:r>
-              <w:t>3.304237</w:t>
+              <w:rPr>
+                <w:lang w:val="en-US"/>
+              </w:rPr>
+            </w:pPr>
+            <w:r>
+              <w:rPr>
+                <w:lang w:val="en-US"/>
+              </w:rPr>
+              <w:t>1.523711</w:t>
             </w:r>
           </w:p>
         </w:tc>
@@ -5214,98 +5461,148 @@
         <w:tc>
           <w:tcPr>
             <w:cnfStyle w:val="001000000000" w:firstRow="0" w:lastRow="0" w:firstColumn="1" w:lastColumn="0" w:oddVBand="0" w:evenVBand="0" w:oddHBand="0" w:evenHBand="0" w:firstRowFirstColumn="0" w:firstRowLastColumn="0" w:lastRowFirstColumn="0" w:lastRowLastColumn="0"/>
-            <w:tcW w:w="1461" w:type="dxa"/>
-          </w:tcPr>
-          <w:p>
-            <w:pPr>
-              <w:jc w:val="center"/>
-            </w:pPr>
-            <w:r>
-              <w:t>2024-05-24</w:t>
-            </w:r>
-          </w:p>
-        </w:tc>
-        <w:tc>
-          <w:tcPr>
-            <w:tcW w:w="1364" w:type="dxa"/>
+            <w:tcW w:w="1375" w:type="dxa"/>
+          </w:tcPr>
+          <w:p>
+            <w:pPr>
+              <w:jc w:val="center"/>
+              <w:rPr>
+                <w:lang w:val="en-US"/>
+              </w:rPr>
+            </w:pPr>
+            <w:r>
+              <w:rPr>
+                <w:lang w:val="en-US"/>
+              </w:rPr>
+              <w:t>2021-12-31</w:t>
+            </w:r>
+          </w:p>
+        </w:tc>
+        <w:tc>
+          <w:tcPr>
+            <w:tcW w:w="1375" w:type="dxa"/>
           </w:tcPr>
           <w:p>
             <w:pPr>
               <w:jc w:val="center"/>
               <w:cnfStyle w:val="000000100000" w:firstRow="0" w:lastRow="0" w:firstColumn="0" w:lastColumn="0" w:oddVBand="0" w:evenVBand="0" w:oddHBand="1" w:evenHBand="0" w:firstRowFirstColumn="0" w:firstRowLastColumn="0" w:lastRowFirstColumn="0" w:lastRowLastColumn="0"/>
-            </w:pPr>
-            <w:r>
-              <w:t>25.840687</w:t>
-            </w:r>
-          </w:p>
-        </w:tc>
-        <w:tc>
-          <w:tcPr>
-            <w:tcW w:w="1364" w:type="dxa"/>
+              <w:rPr>
+                <w:lang w:val="en-US"/>
+              </w:rPr>
+            </w:pPr>
+            <w:r>
+              <w:rPr>
+                <w:lang w:val="en-US"/>
+              </w:rPr>
+              <w:t>28.869481</w:t>
+            </w:r>
+          </w:p>
+        </w:tc>
+        <w:tc>
+          <w:tcPr>
+            <w:tcW w:w="1375" w:type="dxa"/>
           </w:tcPr>
           <w:p>
             <w:pPr>
               <w:jc w:val="center"/>
               <w:cnfStyle w:val="000000100000" w:firstRow="0" w:lastRow="0" w:firstColumn="0" w:lastColumn="0" w:oddVBand="0" w:evenVBand="0" w:oddHBand="1" w:evenHBand="0" w:firstRowFirstColumn="0" w:firstRowLastColumn="0" w:lastRowFirstColumn="0" w:lastRowLastColumn="0"/>
-            </w:pPr>
-            <w:r>
-              <w:t>41.904282</w:t>
-            </w:r>
-          </w:p>
-        </w:tc>
-        <w:tc>
-          <w:tcPr>
-            <w:tcW w:w="1360" w:type="dxa"/>
+              <w:rPr>
+                <w:lang w:val="en-US"/>
+              </w:rPr>
+            </w:pPr>
+            <w:r>
+              <w:rPr>
+                <w:lang w:val="en-US"/>
+              </w:rPr>
+              <w:t>7.311</w:t>
+            </w:r>
+            <w:bookmarkStart w:id="8" w:name="_GoBack"/>
+            <w:bookmarkEnd w:id="8"/>
+            <w:r>
+              <w:rPr>
+                <w:lang w:val="en-US"/>
+              </w:rPr>
+              <w:t>707</w:t>
+            </w:r>
+          </w:p>
+        </w:tc>
+        <w:tc>
+          <w:tcPr>
+            <w:tcW w:w="1375" w:type="dxa"/>
           </w:tcPr>
           <w:p>
             <w:pPr>
               <w:jc w:val="center"/>
               <w:cnfStyle w:val="000000100000" w:firstRow="0" w:lastRow="0" w:firstColumn="0" w:lastColumn="0" w:oddVBand="0" w:evenVBand="0" w:oddHBand="1" w:evenHBand="0" w:firstRowFirstColumn="0" w:firstRowLastColumn="0" w:lastRowFirstColumn="0" w:lastRowLastColumn="0"/>
-            </w:pPr>
-            <w:r>
-              <w:t>16.594962</w:t>
-            </w:r>
-          </w:p>
-        </w:tc>
-        <w:tc>
-          <w:tcPr>
-            <w:tcW w:w="1360" w:type="dxa"/>
+              <w:rPr>
+                <w:lang w:val="en-US"/>
+              </w:rPr>
+            </w:pPr>
+            <w:r>
+              <w:rPr>
+                <w:lang w:val="en-US"/>
+              </w:rPr>
+              <w:t>3.049261</w:t>
+            </w:r>
+          </w:p>
+        </w:tc>
+        <w:tc>
+          <w:tcPr>
+            <w:tcW w:w="1376" w:type="dxa"/>
           </w:tcPr>
           <w:p>
             <w:pPr>
               <w:jc w:val="center"/>
               <w:cnfStyle w:val="000000100000" w:firstRow="0" w:lastRow="0" w:firstColumn="0" w:lastColumn="0" w:oddVBand="0" w:evenVBand="0" w:oddHBand="1" w:evenHBand="0" w:firstRowFirstColumn="0" w:firstRowLastColumn="0" w:lastRowFirstColumn="0" w:lastRowLastColumn="0"/>
-            </w:pPr>
-            <w:r>
-              <w:t>1.501453</w:t>
-            </w:r>
-          </w:p>
-        </w:tc>
-        <w:tc>
-          <w:tcPr>
-            <w:tcW w:w="1360" w:type="dxa"/>
+              <w:rPr>
+                <w:lang w:val="en-US"/>
+              </w:rPr>
+            </w:pPr>
+            <w:r>
+              <w:rPr>
+                <w:lang w:val="en-US"/>
+              </w:rPr>
+              <w:t>1.988267</w:t>
+            </w:r>
+          </w:p>
+        </w:tc>
+        <w:tc>
+          <w:tcPr>
+            <w:tcW w:w="1376" w:type="dxa"/>
           </w:tcPr>
           <w:p>
             <w:pPr>
               <w:jc w:val="center"/>
               <w:cnfStyle w:val="000000100000" w:firstRow="0" w:lastRow="0" w:firstColumn="0" w:lastColumn="0" w:oddVBand="0" w:evenVBand="0" w:oddHBand="1" w:evenHBand="0" w:firstRowFirstColumn="0" w:firstRowLastColumn="0" w:lastRowFirstColumn="0" w:lastRowLastColumn="0"/>
-            </w:pPr>
-            <w:r>
-              <w:t>3.185877</w:t>
-            </w:r>
-          </w:p>
-        </w:tc>
-        <w:tc>
-          <w:tcPr>
-            <w:tcW w:w="1360" w:type="dxa"/>
+              <w:rPr>
+                <w:lang w:val="en-US"/>
+              </w:rPr>
+            </w:pPr>
+            <w:r>
+              <w:rPr>
+                <w:lang w:val="en-US"/>
+              </w:rPr>
+              <w:t>4.083911</w:t>
+            </w:r>
+          </w:p>
+        </w:tc>
+        <w:tc>
+          <w:tcPr>
+            <w:tcW w:w="1376" w:type="dxa"/>
           </w:tcPr>
           <w:p>
             <w:pPr>
               <w:jc w:val="center"/>
               <w:cnfStyle w:val="000000100000" w:firstRow="0" w:lastRow="0" w:firstColumn="0" w:lastColumn="0" w:oddVBand="0" w:evenVBand="0" w:oddHBand="1" w:evenHBand="0" w:firstRowFirstColumn="0" w:firstRowLastColumn="0" w:lastRowFirstColumn="0" w:lastRowLastColumn="0"/>
-            </w:pPr>
-            <w:r>
-              <w:t>3.293076</w:t>
+              <w:rPr>
+                <w:lang w:val="en-US"/>
+              </w:rPr>
+            </w:pPr>
+            <w:r>
+              <w:rPr>
+                <w:lang w:val="en-US"/>
+              </w:rPr>
+              <w:t>1.914985</w:t>
             </w:r>
           </w:p>
         </w:tc>
@@ -5314,98 +5611,140 @@
         <w:tc>
           <w:tcPr>
             <w:cnfStyle w:val="001000000000" w:firstRow="0" w:lastRow="0" w:firstColumn="1" w:lastColumn="0" w:oddVBand="0" w:evenVBand="0" w:oddHBand="0" w:evenHBand="0" w:firstRowFirstColumn="0" w:firstRowLastColumn="0" w:lastRowFirstColumn="0" w:lastRowLastColumn="0"/>
-            <w:tcW w:w="1461" w:type="dxa"/>
-          </w:tcPr>
-          <w:p>
-            <w:pPr>
-              <w:jc w:val="center"/>
-            </w:pPr>
-            <w:r>
-              <w:t>2024-05-28</w:t>
-            </w:r>
-          </w:p>
-        </w:tc>
-        <w:tc>
-          <w:tcPr>
-            <w:tcW w:w="1364" w:type="dxa"/>
+            <w:tcW w:w="1375" w:type="dxa"/>
+          </w:tcPr>
+          <w:p>
+            <w:pPr>
+              <w:jc w:val="center"/>
+              <w:rPr>
+                <w:lang w:val="en-US"/>
+              </w:rPr>
+            </w:pPr>
+            <w:r>
+              <w:rPr>
+                <w:lang w:val="en-US"/>
+              </w:rPr>
+              <w:t>2022-12-31</w:t>
+            </w:r>
+          </w:p>
+        </w:tc>
+        <w:tc>
+          <w:tcPr>
+            <w:tcW w:w="1375" w:type="dxa"/>
           </w:tcPr>
           <w:p>
             <w:pPr>
               <w:jc w:val="center"/>
               <w:cnfStyle w:val="000000000000" w:firstRow="0" w:lastRow="0" w:firstColumn="0" w:lastColumn="0" w:oddVBand="0" w:evenVBand="0" w:oddHBand="0" w:evenHBand="0" w:firstRowFirstColumn="0" w:firstRowLastColumn="0" w:lastRowFirstColumn="0" w:lastRowLastColumn="0"/>
-            </w:pPr>
-            <w:r>
-              <w:t>25.925303</w:t>
-            </w:r>
-          </w:p>
-        </w:tc>
-        <w:tc>
-          <w:tcPr>
-            <w:tcW w:w="1364" w:type="dxa"/>
+              <w:rPr>
+                <w:lang w:val="en-US"/>
+              </w:rPr>
+            </w:pPr>
+            <w:r>
+              <w:rPr>
+                <w:lang w:val="en-US"/>
+              </w:rPr>
+              <w:t>25.941535</w:t>
+            </w:r>
+          </w:p>
+        </w:tc>
+        <w:tc>
+          <w:tcPr>
+            <w:tcW w:w="1375" w:type="dxa"/>
           </w:tcPr>
           <w:p>
             <w:pPr>
               <w:jc w:val="center"/>
               <w:cnfStyle w:val="000000000000" w:firstRow="0" w:lastRow="0" w:firstColumn="0" w:lastColumn="0" w:oddVBand="0" w:evenVBand="0" w:oddHBand="0" w:evenHBand="0" w:firstRowFirstColumn="0" w:firstRowLastColumn="0" w:lastRowFirstColumn="0" w:lastRowLastColumn="0"/>
-            </w:pPr>
-            <w:r>
-              <w:t>43.226700</w:t>
-            </w:r>
-          </w:p>
-        </w:tc>
-        <w:tc>
-          <w:tcPr>
-            <w:tcW w:w="1360" w:type="dxa"/>
+              <w:rPr>
+                <w:lang w:val="en-US"/>
+              </w:rPr>
+            </w:pPr>
+            <w:r>
+              <w:rPr>
+                <w:lang w:val="en-US"/>
+              </w:rPr>
+              <w:t>8.239187</w:t>
+            </w:r>
+          </w:p>
+        </w:tc>
+        <w:tc>
+          <w:tcPr>
+            <w:tcW w:w="1375" w:type="dxa"/>
           </w:tcPr>
           <w:p>
             <w:pPr>
               <w:jc w:val="center"/>
               <w:cnfStyle w:val="000000000000" w:firstRow="0" w:lastRow="0" w:firstColumn="0" w:lastColumn="0" w:oddVBand="0" w:evenVBand="0" w:oddHBand="0" w:evenHBand="0" w:firstRowFirstColumn="0" w:firstRowLastColumn="0" w:lastRowFirstColumn="0" w:lastRowLastColumn="0"/>
-            </w:pPr>
-            <w:r>
-              <w:t>16.603799</w:t>
-            </w:r>
-          </w:p>
-        </w:tc>
-        <w:tc>
-          <w:tcPr>
-            <w:tcW w:w="1360" w:type="dxa"/>
+              <w:rPr>
+                <w:lang w:val="en-US"/>
+              </w:rPr>
+            </w:pPr>
+            <w:r>
+              <w:rPr>
+                <w:lang w:val="en-US"/>
+              </w:rPr>
+              <w:t>2.535283</w:t>
+            </w:r>
+          </w:p>
+        </w:tc>
+        <w:tc>
+          <w:tcPr>
+            <w:tcW w:w="1376" w:type="dxa"/>
           </w:tcPr>
           <w:p>
             <w:pPr>
               <w:jc w:val="center"/>
               <w:cnfStyle w:val="000000000000" w:firstRow="0" w:lastRow="0" w:firstColumn="0" w:lastColumn="0" w:oddVBand="0" w:evenVBand="0" w:oddHBand="0" w:evenHBand="0" w:firstRowFirstColumn="0" w:firstRowLastColumn="0" w:lastRowFirstColumn="0" w:lastRowLastColumn="0"/>
-            </w:pPr>
-            <w:r>
-              <w:t>1.471300</w:t>
-            </w:r>
-          </w:p>
-        </w:tc>
-        <w:tc>
-          <w:tcPr>
-            <w:tcW w:w="1360" w:type="dxa"/>
+              <w:rPr>
+                <w:lang w:val="en-US"/>
+              </w:rPr>
+            </w:pPr>
+            <w:r>
+              <w:rPr>
+                <w:lang w:val="en-US"/>
+              </w:rPr>
+              <w:t>2.219957</w:t>
+            </w:r>
+          </w:p>
+        </w:tc>
+        <w:tc>
+          <w:tcPr>
+            <w:tcW w:w="1376" w:type="dxa"/>
           </w:tcPr>
           <w:p>
             <w:pPr>
               <w:jc w:val="center"/>
               <w:cnfStyle w:val="000000000000" w:firstRow="0" w:lastRow="0" w:firstColumn="0" w:lastColumn="0" w:oddVBand="0" w:evenVBand="0" w:oddHBand="0" w:evenHBand="0" w:firstRowFirstColumn="0" w:firstRowLastColumn="0" w:lastRowFirstColumn="0" w:lastRowLastColumn="0"/>
-            </w:pPr>
-            <w:r>
-              <w:t>3.158430</w:t>
-            </w:r>
-          </w:p>
-        </w:tc>
-        <w:tc>
-          <w:tcPr>
-            <w:tcW w:w="1360" w:type="dxa"/>
+              <w:rPr>
+                <w:lang w:val="en-US"/>
+              </w:rPr>
+            </w:pPr>
+            <w:r>
+              <w:rPr>
+                <w:lang w:val="en-US"/>
+              </w:rPr>
+              <w:t>5.670284</w:t>
+            </w:r>
+          </w:p>
+        </w:tc>
+        <w:tc>
+          <w:tcPr>
+            <w:tcW w:w="1376" w:type="dxa"/>
           </w:tcPr>
           <w:p>
             <w:pPr>
               <w:jc w:val="center"/>
               <w:cnfStyle w:val="000000000000" w:firstRow="0" w:lastRow="0" w:firstColumn="0" w:lastColumn="0" w:oddVBand="0" w:evenVBand="0" w:oddHBand="0" w:evenHBand="0" w:firstRowFirstColumn="0" w:firstRowLastColumn="0" w:lastRowFirstColumn="0" w:lastRowLastColumn="0"/>
-            </w:pPr>
-            <w:r>
-              <w:t>3.248896</w:t>
+              <w:rPr>
+                <w:lang w:val="en-US"/>
+              </w:rPr>
+            </w:pPr>
+            <w:r>
+              <w:rPr>
+                <w:lang w:val="en-US"/>
+              </w:rPr>
+              <w:t>2.336701</w:t>
             </w:r>
           </w:p>
         </w:tc>
@@ -5417,98 +5756,140 @@
         <w:tc>
           <w:tcPr>
             <w:cnfStyle w:val="001000000000" w:firstRow="0" w:lastRow="0" w:firstColumn="1" w:lastColumn="0" w:oddVBand="0" w:evenVBand="0" w:oddHBand="0" w:evenHBand="0" w:firstRowFirstColumn="0" w:firstRowLastColumn="0" w:lastRowFirstColumn="0" w:lastRowLastColumn="0"/>
-            <w:tcW w:w="1461" w:type="dxa"/>
-          </w:tcPr>
-          <w:p>
-            <w:pPr>
-              <w:jc w:val="center"/>
-            </w:pPr>
-            <w:r>
-              <w:t>2024-05-29</w:t>
-            </w:r>
-          </w:p>
-        </w:tc>
-        <w:tc>
-          <w:tcPr>
-            <w:tcW w:w="1364" w:type="dxa"/>
+            <w:tcW w:w="1375" w:type="dxa"/>
+          </w:tcPr>
+          <w:p>
+            <w:pPr>
+              <w:jc w:val="center"/>
+              <w:rPr>
+                <w:lang w:val="en-US"/>
+              </w:rPr>
+            </w:pPr>
+            <w:r>
+              <w:rPr>
+                <w:lang w:val="en-US"/>
+              </w:rPr>
+              <w:t>2023-12-31</w:t>
+            </w:r>
+          </w:p>
+        </w:tc>
+        <w:tc>
+          <w:tcPr>
+            <w:tcW w:w="1375" w:type="dxa"/>
           </w:tcPr>
           <w:p>
             <w:pPr>
               <w:jc w:val="center"/>
               <w:cnfStyle w:val="000000100000" w:firstRow="0" w:lastRow="0" w:firstColumn="0" w:lastColumn="0" w:oddVBand="0" w:evenVBand="0" w:oddHBand="1" w:evenHBand="0" w:firstRowFirstColumn="0" w:firstRowLastColumn="0" w:lastRowFirstColumn="0" w:lastRowLastColumn="0"/>
-            </w:pPr>
-            <w:r>
-              <w:t>25.525536</w:t>
-            </w:r>
-          </w:p>
-        </w:tc>
-        <w:tc>
-          <w:tcPr>
-            <w:tcW w:w="1364" w:type="dxa"/>
+              <w:rPr>
+                <w:lang w:val="en-US"/>
+              </w:rPr>
+            </w:pPr>
+            <w:r>
+              <w:rPr>
+                <w:lang w:val="en-US"/>
+              </w:rPr>
+              <w:t>29.407074</w:t>
+            </w:r>
+          </w:p>
+        </w:tc>
+        <w:tc>
+          <w:tcPr>
+            <w:tcW w:w="1375" w:type="dxa"/>
           </w:tcPr>
           <w:p>
             <w:pPr>
               <w:jc w:val="center"/>
               <w:cnfStyle w:val="000000100000" w:firstRow="0" w:lastRow="0" w:firstColumn="0" w:lastColumn="0" w:oddVBand="0" w:evenVBand="0" w:oddHBand="1" w:evenHBand="0" w:firstRowFirstColumn="0" w:firstRowLastColumn="0" w:lastRowFirstColumn="0" w:lastRowLastColumn="0"/>
-            </w:pPr>
-            <w:r>
-              <w:t>41.596977</w:t>
-            </w:r>
-          </w:p>
-        </w:tc>
-        <w:tc>
-          <w:tcPr>
-            <w:tcW w:w="1360" w:type="dxa"/>
+              <w:rPr>
+                <w:lang w:val="en-US"/>
+              </w:rPr>
+            </w:pPr>
+            <w:r>
+              <w:rPr>
+                <w:lang w:val="en-US"/>
+              </w:rPr>
+              <w:t>12.293508</w:t>
+            </w:r>
+          </w:p>
+        </w:tc>
+        <w:tc>
+          <w:tcPr>
+            <w:tcW w:w="1375" w:type="dxa"/>
           </w:tcPr>
           <w:p>
             <w:pPr>
               <w:jc w:val="center"/>
               <w:cnfStyle w:val="000000100000" w:firstRow="0" w:lastRow="0" w:firstColumn="0" w:lastColumn="0" w:oddVBand="0" w:evenVBand="0" w:oddHBand="1" w:evenHBand="0" w:firstRowFirstColumn="0" w:firstRowLastColumn="0" w:lastRowFirstColumn="0" w:lastRowLastColumn="0"/>
-            </w:pPr>
-            <w:r>
-              <w:t>16.679229</w:t>
-            </w:r>
-          </w:p>
-        </w:tc>
-        <w:tc>
-          <w:tcPr>
-            <w:tcW w:w="1360" w:type="dxa"/>
+              <w:rPr>
+                <w:lang w:val="en-US"/>
+              </w:rPr>
+            </w:pPr>
+            <w:r>
+              <w:rPr>
+                <w:lang w:val="en-US"/>
+              </w:rPr>
+              <w:t>2.626449</w:t>
+            </w:r>
+          </w:p>
+        </w:tc>
+        <w:tc>
+          <w:tcPr>
+            <w:tcW w:w="1376" w:type="dxa"/>
           </w:tcPr>
           <w:p>
             <w:pPr>
               <w:jc w:val="center"/>
               <w:cnfStyle w:val="000000100000" w:firstRow="0" w:lastRow="0" w:firstColumn="0" w:lastColumn="0" w:oddVBand="0" w:evenVBand="0" w:oddHBand="1" w:evenHBand="0" w:firstRowFirstColumn="0" w:firstRowLastColumn="0" w:lastRowFirstColumn="0" w:lastRowLastColumn="0"/>
-            </w:pPr>
-            <w:r>
-              <w:t>1.446345</w:t>
-            </w:r>
-          </w:p>
-        </w:tc>
-        <w:tc>
-          <w:tcPr>
-            <w:tcW w:w="1360" w:type="dxa"/>
+              <w:rPr>
+                <w:lang w:val="en-US"/>
+              </w:rPr>
+            </w:pPr>
+            <w:r>
+              <w:rPr>
+                <w:lang w:val="en-US"/>
+              </w:rPr>
+              <w:t>2.444005</w:t>
+            </w:r>
+          </w:p>
+        </w:tc>
+        <w:tc>
+          <w:tcPr>
+            <w:tcW w:w="1376" w:type="dxa"/>
           </w:tcPr>
           <w:p>
             <w:pPr>
               <w:jc w:val="center"/>
               <w:cnfStyle w:val="000000100000" w:firstRow="0" w:lastRow="0" w:firstColumn="0" w:lastColumn="0" w:oddVBand="0" w:evenVBand="0" w:oddHBand="1" w:evenHBand="0" w:firstRowFirstColumn="0" w:firstRowLastColumn="0" w:lastRowFirstColumn="0" w:lastRowLastColumn="0"/>
-            </w:pPr>
-            <w:r>
-              <w:t>3.159916</w:t>
-            </w:r>
-          </w:p>
-        </w:tc>
-        <w:tc>
-          <w:tcPr>
-            <w:tcW w:w="1360" w:type="dxa"/>
+              <w:rPr>
+                <w:lang w:val="en-US"/>
+              </w:rPr>
+            </w:pPr>
+            <w:r>
+              <w:rPr>
+                <w:lang w:val="en-US"/>
+              </w:rPr>
+              <w:t>8.669035</w:t>
+            </w:r>
+          </w:p>
+        </w:tc>
+        <w:tc>
+          <w:tcPr>
+            <w:tcW w:w="1376" w:type="dxa"/>
           </w:tcPr>
           <w:p>
             <w:pPr>
               <w:jc w:val="center"/>
               <w:cnfStyle w:val="000000100000" w:firstRow="0" w:lastRow="0" w:firstColumn="0" w:lastColumn="0" w:oddVBand="0" w:evenVBand="0" w:oddHBand="1" w:evenHBand="0" w:firstRowFirstColumn="0" w:firstRowLastColumn="0" w:lastRowFirstColumn="0" w:lastRowLastColumn="0"/>
-            </w:pPr>
-            <w:r>
-              <w:t>3.186438</w:t>
+              <w:rPr>
+                <w:lang w:val="en-US"/>
+              </w:rPr>
+            </w:pPr>
+            <w:r>
+              <w:rPr>
+                <w:lang w:val="en-US"/>
+              </w:rPr>
+              <w:t>1.793123</w:t>
             </w:r>
           </w:p>
         </w:tc>
@@ -5517,90 +5898,126 @@
         <w:tc>
           <w:tcPr>
             <w:cnfStyle w:val="001000000000" w:firstRow="0" w:lastRow="0" w:firstColumn="1" w:lastColumn="0" w:oddVBand="0" w:evenVBand="0" w:oddHBand="0" w:evenHBand="0" w:firstRowFirstColumn="0" w:firstRowLastColumn="0" w:lastRowFirstColumn="0" w:lastRowLastColumn="0"/>
-            <w:tcW w:w="1461" w:type="dxa"/>
-          </w:tcPr>
-          <w:p>
-            <w:pPr>
-              <w:jc w:val="center"/>
-            </w:pPr>
-            <w:r>
-              <w:t>2024-05-30</w:t>
-            </w:r>
-          </w:p>
-        </w:tc>
-        <w:tc>
-          <w:tcPr>
-            <w:tcW w:w="1364" w:type="dxa"/>
+            <w:tcW w:w="1375" w:type="dxa"/>
+          </w:tcPr>
+          <w:p>
+            <w:pPr>
+              <w:jc w:val="center"/>
+              <w:rPr>
+                <w:lang w:val="en-US"/>
+              </w:rPr>
+            </w:pPr>
+            <w:r>
+              <w:rPr>
+                <w:lang w:val="en-US"/>
+              </w:rPr>
+              <w:t>2024-12-31</w:t>
+            </w:r>
+          </w:p>
+        </w:tc>
+        <w:tc>
+          <w:tcPr>
+            <w:tcW w:w="1375" w:type="dxa"/>
           </w:tcPr>
           <w:p>
             <w:pPr>
               <w:jc w:val="center"/>
               <w:cnfStyle w:val="000000000000" w:firstRow="0" w:lastRow="0" w:firstColumn="0" w:lastColumn="0" w:oddVBand="0" w:evenVBand="0" w:oddHBand="0" w:evenHBand="0" w:firstRowFirstColumn="0" w:firstRowLastColumn="0" w:lastRowFirstColumn="0" w:lastRowLastColumn="0"/>
-            </w:pPr>
-            <w:r>
-              <w:t>25.037479</w:t>
-            </w:r>
-          </w:p>
-        </w:tc>
-        <w:tc>
-          <w:tcPr>
-            <w:tcW w:w="1364" w:type="dxa"/>
+              <w:rPr>
+                <w:lang w:val="en-US"/>
+              </w:rPr>
+            </w:pPr>
+            <w:r>
+              <w:rPr>
+                <w:lang w:val="en-US"/>
+              </w:rPr>
+              <w:t>48.227003</w:t>
+            </w:r>
+          </w:p>
+        </w:tc>
+        <w:tc>
+          <w:tcPr>
+            <w:tcW w:w="1375" w:type="dxa"/>
           </w:tcPr>
           <w:p>
             <w:pPr>
               <w:jc w:val="center"/>
               <w:cnfStyle w:val="000000000000" w:firstRow="0" w:lastRow="0" w:firstColumn="0" w:lastColumn="0" w:oddVBand="0" w:evenVBand="0" w:oddHBand="0" w:evenHBand="0" w:firstRowFirstColumn="0" w:firstRowLastColumn="0" w:lastRowFirstColumn="0" w:lastRowLastColumn="0"/>
-            </w:pPr>
-            <w:r>
-              <w:t>42.002519</w:t>
-            </w:r>
-          </w:p>
-        </w:tc>
-        <w:tc>
-          <w:tcPr>
-            <w:tcW w:w="1360" w:type="dxa"/>
+              <w:rPr>
+                <w:lang w:val="en-US"/>
+              </w:rPr>
+            </w:pPr>
+            <w:r>
+              <w:rPr>
+                <w:lang w:val="en-US"/>
+              </w:rPr>
+              <w:t>20.324127</w:t>
+            </w:r>
+          </w:p>
+        </w:tc>
+        <w:tc>
+          <w:tcPr>
+            <w:tcW w:w="1375" w:type="dxa"/>
           </w:tcPr>
           <w:p>
             <w:pPr>
               <w:jc w:val="center"/>
               <w:cnfStyle w:val="000000000000" w:firstRow="0" w:lastRow="0" w:firstColumn="0" w:lastColumn="0" w:oddVBand="0" w:evenVBand="0" w:oddHBand="0" w:evenHBand="0" w:firstRowFirstColumn="0" w:firstRowLastColumn="0" w:lastRowFirstColumn="0" w:lastRowLastColumn="0"/>
-            </w:pPr>
-            <w:r>
-              <w:t>16.751780</w:t>
-            </w:r>
-          </w:p>
-        </w:tc>
-        <w:tc>
-          <w:tcPr>
-            <w:tcW w:w="1360" w:type="dxa"/>
+              <w:rPr>
+                <w:lang w:val="en-US"/>
+              </w:rPr>
+            </w:pPr>
+            <w:r>
+              <w:rPr>
+                <w:lang w:val="en-US"/>
+              </w:rPr>
+              <w:t>3.067892</w:t>
+            </w:r>
+          </w:p>
+        </w:tc>
+        <w:tc>
+          <w:tcPr>
+            <w:tcW w:w="1376" w:type="dxa"/>
           </w:tcPr>
           <w:p>
             <w:pPr>
               <w:jc w:val="center"/>
               <w:cnfStyle w:val="000000000000" w:firstRow="0" w:lastRow="0" w:firstColumn="0" w:lastColumn="0" w:oddVBand="0" w:evenVBand="0" w:oddHBand="0" w:evenHBand="0" w:firstRowFirstColumn="0" w:firstRowLastColumn="0" w:lastRowFirstColumn="0" w:lastRowLastColumn="0"/>
-            </w:pPr>
-            <w:r>
-              <w:t>1.466101</w:t>
-            </w:r>
-          </w:p>
-        </w:tc>
-        <w:tc>
-          <w:tcPr>
-            <w:tcW w:w="1360" w:type="dxa"/>
+              <w:rPr>
+                <w:lang w:val="en-US"/>
+              </w:rPr>
+            </w:pPr>
+            <w:r>
+              <w:rPr>
+                <w:lang w:val="en-US"/>
+              </w:rPr>
+              <w:t>2.912060</w:t>
+            </w:r>
+          </w:p>
+        </w:tc>
+        <w:tc>
+          <w:tcPr>
+            <w:tcW w:w="1376" w:type="dxa"/>
           </w:tcPr>
           <w:p>
             <w:pPr>
               <w:jc w:val="center"/>
               <w:cnfStyle w:val="000000000000" w:firstRow="0" w:lastRow="0" w:firstColumn="0" w:lastColumn="0" w:oddVBand="0" w:evenVBand="0" w:oddHBand="0" w:evenHBand="0" w:firstRowFirstColumn="0" w:firstRowLastColumn="0" w:lastRowFirstColumn="0" w:lastRowLastColumn="0"/>
-            </w:pPr>
-            <w:r>
-              <w:t>3.195261</w:t>
-            </w:r>
-          </w:p>
-        </w:tc>
-        <w:tc>
-          <w:tcPr>
-            <w:tcW w:w="1360" w:type="dxa"/>
+              <w:rPr>
+                <w:lang w:val="en-US"/>
+              </w:rPr>
+            </w:pPr>
+            <w:r>
+              <w:rPr>
+                <w:lang w:val="en-US"/>
+              </w:rPr>
+              <w:t>13.773212</w:t>
+            </w:r>
+          </w:p>
+        </w:tc>
+        <w:tc>
+          <w:tcPr>
+            <w:tcW w:w="1376" w:type="dxa"/>
           </w:tcPr>
           <w:p>
             <w:pPr>
@@ -5608,7 +6025,10 @@
               <w:cnfStyle w:val="000000000000" w:firstRow="0" w:lastRow="0" w:firstColumn="0" w:lastColumn="0" w:oddVBand="0" w:evenVBand="0" w:oddHBand="0" w:evenHBand="0" w:firstRowFirstColumn="0" w:firstRowLastColumn="0" w:lastRowFirstColumn="0" w:lastRowLastColumn="0"/>
             </w:pPr>
             <w:r>
-              <w:t>3.208675</w:t>
+              <w:rPr>
+                <w:lang w:val="en-US"/>
+              </w:rPr>
+              <w:t>1.391353</w:t>
             </w:r>
           </w:p>
         </w:tc>
@@ -13912,27 +14332,7 @@
           <w:szCs w:val="20"/>
           <w:lang w:val="en-US" w:eastAsia="it-IT"/>
         </w:rPr>
-        <w:t xml:space="preserve">Dep. Variable:             </w:t>
-      </w:r>
-      <w:proofErr w:type="spellStart"/>
-      <w:r>
-        <w:rPr>
-          <w:rFonts w:ascii="Courier New" w:eastAsia="Times New Roman" w:hAnsi="Courier New" w:cs="Courier New"/>
-          <w:sz w:val="20"/>
-          <w:szCs w:val="20"/>
-          <w:lang w:val="en-US" w:eastAsia="it-IT"/>
-        </w:rPr>
-        <w:t>excess_rtn</w:t>
-      </w:r>
-      <w:proofErr w:type="spellEnd"/>
-      <w:r>
-        <w:rPr>
-          <w:rFonts w:ascii="Courier New" w:eastAsia="Times New Roman" w:hAnsi="Courier New" w:cs="Courier New"/>
-          <w:sz w:val="20"/>
-          <w:szCs w:val="20"/>
-          <w:lang w:val="en-US" w:eastAsia="it-IT"/>
-        </w:rPr>
-        <w:t xml:space="preserve">   R-squared:                       0.344</w:t>
+        <w:t>Dep. Variable:             excess_rtn   R-squared:                       0.344</w:t>
       </w:r>
     </w:p>
     <w:p>
@@ -14064,27 +14464,7 @@
           <w:szCs w:val="20"/>
           <w:lang w:val="en-US" w:eastAsia="it-IT"/>
         </w:rPr>
-        <w:t xml:space="preserve">   </w:t>
-      </w:r>
-      <w:proofErr w:type="spellStart"/>
-      <w:r>
-        <w:rPr>
-          <w:rFonts w:ascii="Courier New" w:eastAsia="Times New Roman" w:hAnsi="Courier New" w:cs="Courier New"/>
-          <w:sz w:val="20"/>
-          <w:szCs w:val="20"/>
-          <w:lang w:val="en-US" w:eastAsia="it-IT"/>
-        </w:rPr>
-        <w:t>Prob</w:t>
-      </w:r>
-      <w:proofErr w:type="spellEnd"/>
-      <w:r>
-        <w:rPr>
-          <w:rFonts w:ascii="Courier New" w:eastAsia="Times New Roman" w:hAnsi="Courier New" w:cs="Courier New"/>
-          <w:sz w:val="20"/>
-          <w:szCs w:val="20"/>
-          <w:lang w:val="en-US" w:eastAsia="it-IT"/>
-        </w:rPr>
-        <w:t xml:space="preserve"> (F-statistic):           1.88e-10</w:t>
+        <w:t xml:space="preserve">   Prob (F-statistic):           1.88e-10</w:t>
       </w:r>
     </w:p>
     <w:p>
@@ -14209,7 +14589,6 @@
           <w:lang w:val="en-US" w:eastAsia="it-IT"/>
         </w:rPr>
       </w:pPr>
-      <w:proofErr w:type="spellStart"/>
       <w:r>
         <w:rPr>
           <w:rFonts w:ascii="Courier New" w:eastAsia="Times New Roman" w:hAnsi="Courier New" w:cs="Courier New"/>
@@ -14217,17 +14596,7 @@
           <w:szCs w:val="20"/>
           <w:lang w:val="en-US" w:eastAsia="it-IT"/>
         </w:rPr>
-        <w:t>Df</w:t>
-      </w:r>
-      <w:proofErr w:type="spellEnd"/>
-      <w:r>
-        <w:rPr>
-          <w:rFonts w:ascii="Courier New" w:eastAsia="Times New Roman" w:hAnsi="Courier New" w:cs="Courier New"/>
-          <w:sz w:val="20"/>
-          <w:szCs w:val="20"/>
-          <w:lang w:val="en-US" w:eastAsia="it-IT"/>
-        </w:rPr>
-        <w:t xml:space="preserve"> Residuals:                     114   BIC:                            -280.4</w:t>
+        <w:t>Df Residuals:                     114   BIC:                            -280.4</w:t>
       </w:r>
     </w:p>
     <w:p>
@@ -14258,7 +14627,6 @@
           <w:lang w:val="en-US" w:eastAsia="it-IT"/>
         </w:rPr>
       </w:pPr>
-      <w:proofErr w:type="spellStart"/>
       <w:r>
         <w:rPr>
           <w:rFonts w:ascii="Courier New" w:eastAsia="Times New Roman" w:hAnsi="Courier New" w:cs="Courier New"/>
@@ -14266,17 +14634,7 @@
           <w:szCs w:val="20"/>
           <w:lang w:val="en-US" w:eastAsia="it-IT"/>
         </w:rPr>
-        <w:t>Df</w:t>
-      </w:r>
-      <w:proofErr w:type="spellEnd"/>
-      <w:r>
-        <w:rPr>
-          <w:rFonts w:ascii="Courier New" w:eastAsia="Times New Roman" w:hAnsi="Courier New" w:cs="Courier New"/>
-          <w:sz w:val="20"/>
-          <w:szCs w:val="20"/>
-          <w:lang w:val="en-US" w:eastAsia="it-IT"/>
-        </w:rPr>
-        <w:t xml:space="preserve"> Model:                           3                                         </w:t>
+        <w:t xml:space="preserve">Df Model:                           3                                         </w:t>
       </w:r>
     </w:p>
     <w:p>
@@ -14314,27 +14672,7 @@
           <w:szCs w:val="20"/>
           <w:lang w:val="en-US" w:eastAsia="it-IT"/>
         </w:rPr>
-        <w:t xml:space="preserve">Covariance Type:            </w:t>
-      </w:r>
-      <w:proofErr w:type="spellStart"/>
-      <w:r>
-        <w:rPr>
-          <w:rFonts w:ascii="Courier New" w:eastAsia="Times New Roman" w:hAnsi="Courier New" w:cs="Courier New"/>
-          <w:sz w:val="20"/>
-          <w:szCs w:val="20"/>
-          <w:lang w:val="en-US" w:eastAsia="it-IT"/>
-        </w:rPr>
-        <w:t>nonrobust</w:t>
-      </w:r>
-      <w:proofErr w:type="spellEnd"/>
-      <w:r>
-        <w:rPr>
-          <w:rFonts w:ascii="Courier New" w:eastAsia="Times New Roman" w:hAnsi="Courier New" w:cs="Courier New"/>
-          <w:sz w:val="20"/>
-          <w:szCs w:val="20"/>
-          <w:lang w:val="en-US" w:eastAsia="it-IT"/>
-        </w:rPr>
-        <w:t xml:space="preserve">                                         </w:t>
+        <w:t xml:space="preserve">Covariance Type:            nonrobust                                         </w:t>
       </w:r>
     </w:p>
     <w:p>
@@ -14410,67 +14748,7 @@
           <w:szCs w:val="20"/>
           <w:lang w:val="en-US" w:eastAsia="it-IT"/>
         </w:rPr>
-        <w:t xml:space="preserve">                 </w:t>
-      </w:r>
-      <w:proofErr w:type="spellStart"/>
-      <w:r>
-        <w:rPr>
-          <w:rFonts w:ascii="Courier New" w:eastAsia="Times New Roman" w:hAnsi="Courier New" w:cs="Courier New"/>
-          <w:sz w:val="20"/>
-          <w:szCs w:val="20"/>
-          <w:lang w:val="en-US" w:eastAsia="it-IT"/>
-        </w:rPr>
-        <w:t>coef</w:t>
-      </w:r>
-      <w:proofErr w:type="spellEnd"/>
-      <w:r>
-        <w:rPr>
-          <w:rFonts w:ascii="Courier New" w:eastAsia="Times New Roman" w:hAnsi="Courier New" w:cs="Courier New"/>
-          <w:sz w:val="20"/>
-          <w:szCs w:val="20"/>
-          <w:lang w:val="en-US" w:eastAsia="it-IT"/>
-        </w:rPr>
-        <w:t xml:space="preserve">    </w:t>
-      </w:r>
-      <w:proofErr w:type="spellStart"/>
-      <w:r>
-        <w:rPr>
-          <w:rFonts w:ascii="Courier New" w:eastAsia="Times New Roman" w:hAnsi="Courier New" w:cs="Courier New"/>
-          <w:sz w:val="20"/>
-          <w:szCs w:val="20"/>
-          <w:lang w:val="en-US" w:eastAsia="it-IT"/>
-        </w:rPr>
-        <w:t>std</w:t>
-      </w:r>
-      <w:proofErr w:type="spellEnd"/>
-      <w:r>
-        <w:rPr>
-          <w:rFonts w:ascii="Courier New" w:eastAsia="Times New Roman" w:hAnsi="Courier New" w:cs="Courier New"/>
-          <w:sz w:val="20"/>
-          <w:szCs w:val="20"/>
-          <w:lang w:val="en-US" w:eastAsia="it-IT"/>
-        </w:rPr>
-        <w:t xml:space="preserve"> err          t      P&gt;|t|   </w:t>
-      </w:r>
-      <w:proofErr w:type="gramStart"/>
-      <w:r>
-        <w:rPr>
-          <w:rFonts w:ascii="Courier New" w:eastAsia="Times New Roman" w:hAnsi="Courier New" w:cs="Courier New"/>
-          <w:sz w:val="20"/>
-          <w:szCs w:val="20"/>
-          <w:lang w:val="en-US" w:eastAsia="it-IT"/>
-        </w:rPr>
-        <w:t xml:space="preserve">   [</w:t>
-      </w:r>
-      <w:proofErr w:type="gramEnd"/>
-      <w:r>
-        <w:rPr>
-          <w:rFonts w:ascii="Courier New" w:eastAsia="Times New Roman" w:hAnsi="Courier New" w:cs="Courier New"/>
-          <w:sz w:val="20"/>
-          <w:szCs w:val="20"/>
-          <w:lang w:val="en-US" w:eastAsia="it-IT"/>
-        </w:rPr>
-        <w:t>0.025      0.975]</w:t>
+        <w:t xml:space="preserve">                 coef    std err          t      P&gt;|t|      [0.025      0.975]</w:t>
       </w:r>
     </w:p>
     <w:p>
@@ -14615,7 +14893,6 @@
           <w:lang w:val="en-US" w:eastAsia="it-IT"/>
         </w:rPr>
       </w:pPr>
-      <w:proofErr w:type="spellStart"/>
       <w:r>
         <w:rPr>
           <w:rFonts w:ascii="Courier New" w:eastAsia="Times New Roman" w:hAnsi="Courier New" w:cs="Courier New"/>
@@ -14623,17 +14900,7 @@
           <w:szCs w:val="20"/>
           <w:lang w:val="en-US" w:eastAsia="it-IT"/>
         </w:rPr>
-        <w:t>smb</w:t>
-      </w:r>
-      <w:proofErr w:type="spellEnd"/>
-      <w:r>
-        <w:rPr>
-          <w:rFonts w:ascii="Courier New" w:eastAsia="Times New Roman" w:hAnsi="Courier New" w:cs="Courier New"/>
-          <w:sz w:val="20"/>
-          <w:szCs w:val="20"/>
-          <w:lang w:val="en-US" w:eastAsia="it-IT"/>
-        </w:rPr>
-        <w:t xml:space="preserve">            0.1124      0.243      0.463      0.644      -0.369       0.593</w:t>
+        <w:t>smb            0.1124      0.243      0.463      0.644      -0.369       0.593</w:t>
       </w:r>
     </w:p>
     <w:p>
@@ -14664,7 +14931,6 @@
           <w:lang w:val="en-US" w:eastAsia="it-IT"/>
         </w:rPr>
       </w:pPr>
-      <w:proofErr w:type="spellStart"/>
       <w:r>
         <w:rPr>
           <w:rFonts w:ascii="Courier New" w:eastAsia="Times New Roman" w:hAnsi="Courier New" w:cs="Courier New"/>
@@ -14672,17 +14938,7 @@
           <w:szCs w:val="20"/>
           <w:lang w:val="en-US" w:eastAsia="it-IT"/>
         </w:rPr>
-        <w:t>hml</w:t>
-      </w:r>
-      <w:proofErr w:type="spellEnd"/>
-      <w:r>
-        <w:rPr>
-          <w:rFonts w:ascii="Courier New" w:eastAsia="Times New Roman" w:hAnsi="Courier New" w:cs="Courier New"/>
-          <w:sz w:val="20"/>
-          <w:szCs w:val="20"/>
-          <w:lang w:val="en-US" w:eastAsia="it-IT"/>
-        </w:rPr>
-        <w:t xml:space="preserve">           -0.2747      0.171     -1.610      0.110      -0.613       0.063</w:t>
+        <w:t>hml           -0.2747      0.171     -1.610      0.110      -0.613       0.063</w:t>
       </w:r>
     </w:p>
     <w:p>
@@ -14789,7 +15045,6 @@
           <w:lang w:val="en-US" w:eastAsia="it-IT"/>
         </w:rPr>
       </w:pPr>
-      <w:proofErr w:type="spellStart"/>
       <w:r>
         <w:rPr>
           <w:rFonts w:ascii="Courier New" w:eastAsia="Times New Roman" w:hAnsi="Courier New" w:cs="Courier New"/>
@@ -14797,37 +15052,7 @@
           <w:szCs w:val="20"/>
           <w:lang w:val="en-US" w:eastAsia="it-IT"/>
         </w:rPr>
-        <w:t>Prob</w:t>
-      </w:r>
-      <w:proofErr w:type="spellEnd"/>
-      <w:r>
-        <w:rPr>
-          <w:rFonts w:ascii="Courier New" w:eastAsia="Times New Roman" w:hAnsi="Courier New" w:cs="Courier New"/>
-          <w:sz w:val="20"/>
-          <w:szCs w:val="20"/>
-          <w:lang w:val="en-US" w:eastAsia="it-IT"/>
-        </w:rPr>
-        <w:t xml:space="preserve">(Omnibus):                  0.000   </w:t>
-      </w:r>
-      <w:proofErr w:type="spellStart"/>
-      <w:r>
-        <w:rPr>
-          <w:rFonts w:ascii="Courier New" w:eastAsia="Times New Roman" w:hAnsi="Courier New" w:cs="Courier New"/>
-          <w:sz w:val="20"/>
-          <w:szCs w:val="20"/>
-          <w:lang w:val="en-US" w:eastAsia="it-IT"/>
-        </w:rPr>
-        <w:t>Jarque-Bera</w:t>
-      </w:r>
-      <w:proofErr w:type="spellEnd"/>
-      <w:r>
-        <w:rPr>
-          <w:rFonts w:ascii="Courier New" w:eastAsia="Times New Roman" w:hAnsi="Courier New" w:cs="Courier New"/>
-          <w:sz w:val="20"/>
-          <w:szCs w:val="20"/>
-          <w:lang w:val="en-US" w:eastAsia="it-IT"/>
-        </w:rPr>
-        <w:t xml:space="preserve"> (JB):               25.397</w:t>
+        <w:t>Prob(Omnibus):                  0.000   Jarque-Bera (JB):               25.397</w:t>
       </w:r>
     </w:p>
     <w:p>
@@ -14865,27 +15090,7 @@
           <w:szCs w:val="20"/>
           <w:lang w:val="en-US" w:eastAsia="it-IT"/>
         </w:rPr>
-        <w:t xml:space="preserve">Skew:                           0.797   </w:t>
-      </w:r>
-      <w:proofErr w:type="spellStart"/>
-      <w:r>
-        <w:rPr>
-          <w:rFonts w:ascii="Courier New" w:eastAsia="Times New Roman" w:hAnsi="Courier New" w:cs="Courier New"/>
-          <w:sz w:val="20"/>
-          <w:szCs w:val="20"/>
-          <w:lang w:val="en-US" w:eastAsia="it-IT"/>
-        </w:rPr>
-        <w:t>Prob</w:t>
-      </w:r>
-      <w:proofErr w:type="spellEnd"/>
-      <w:r>
-        <w:rPr>
-          <w:rFonts w:ascii="Courier New" w:eastAsia="Times New Roman" w:hAnsi="Courier New" w:cs="Courier New"/>
-          <w:sz w:val="20"/>
-          <w:szCs w:val="20"/>
-          <w:lang w:val="en-US" w:eastAsia="it-IT"/>
-        </w:rPr>
-        <w:t>(JB):                     3.06e-06</w:t>
+        <w:t>Skew:                           0.797   Prob(JB):                     3.06e-06</w:t>
       </w:r>
     </w:p>
     <w:p>
@@ -15022,21 +15227,7 @@
         <w:rPr>
           <w:lang w:val="en-US"/>
         </w:rPr>
-        <w:t xml:space="preserve">Dep. Variable:             </w:t>
-      </w:r>
-      <w:proofErr w:type="spellStart"/>
-      <w:r>
-        <w:rPr>
-          <w:lang w:val="en-US"/>
-        </w:rPr>
-        <w:t>excess_rtn</w:t>
-      </w:r>
-      <w:proofErr w:type="spellEnd"/>
-      <w:r>
-        <w:rPr>
-          <w:lang w:val="en-US"/>
-        </w:rPr>
-        <w:t xml:space="preserve">   R-squared:                       0.363</w:t>
+        <w:t>Dep. Variable:             excess_rtn   R-squared:                       0.363</w:t>
       </w:r>
     </w:p>
     <w:p>
@@ -15090,21 +15281,7 @@
         <w:rPr>
           <w:lang w:val="en-US"/>
         </w:rPr>
-        <w:t xml:space="preserve">   </w:t>
-      </w:r>
-      <w:proofErr w:type="spellStart"/>
-      <w:r>
-        <w:rPr>
-          <w:lang w:val="en-US"/>
-        </w:rPr>
-        <w:t>Prob</w:t>
-      </w:r>
-      <w:proofErr w:type="spellEnd"/>
-      <w:r>
-        <w:rPr>
-          <w:lang w:val="en-US"/>
-        </w:rPr>
-        <w:t xml:space="preserve"> (F-statistic):           3.72e-11</w:t>
+        <w:t xml:space="preserve">   Prob (F-statistic):           3.72e-11</w:t>
       </w:r>
     </w:p>
     <w:p>
@@ -15154,19 +15331,11 @@
           <w:lang w:val="en-US"/>
         </w:rPr>
       </w:pPr>
-      <w:proofErr w:type="spellStart"/>
-      <w:r>
-        <w:rPr>
-          <w:lang w:val="en-US"/>
-        </w:rPr>
-        <w:t>Df</w:t>
-      </w:r>
-      <w:proofErr w:type="spellEnd"/>
-      <w:r>
-        <w:rPr>
-          <w:lang w:val="en-US"/>
-        </w:rPr>
-        <w:t xml:space="preserve"> Residuals:                     114   BIC:                            -124.8</w:t>
+      <w:r>
+        <w:rPr>
+          <w:lang w:val="en-US"/>
+        </w:rPr>
+        <w:t>Df Residuals:                     114   BIC:                            -124.8</w:t>
       </w:r>
     </w:p>
     <w:p>
@@ -15176,19 +15345,11 @@
           <w:lang w:val="en-US"/>
         </w:rPr>
       </w:pPr>
-      <w:proofErr w:type="spellStart"/>
-      <w:r>
-        <w:rPr>
-          <w:lang w:val="en-US"/>
-        </w:rPr>
-        <w:t>Df</w:t>
-      </w:r>
-      <w:proofErr w:type="spellEnd"/>
-      <w:r>
-        <w:rPr>
-          <w:lang w:val="en-US"/>
-        </w:rPr>
-        <w:t xml:space="preserve"> Model:                           3                                         </w:t>
+      <w:r>
+        <w:rPr>
+          <w:lang w:val="en-US"/>
+        </w:rPr>
+        <w:t xml:space="preserve">Df Model:                           3                                         </w:t>
       </w:r>
     </w:p>
     <w:p>
@@ -15202,21 +15363,7 @@
         <w:rPr>
           <w:lang w:val="en-US"/>
         </w:rPr>
-        <w:t xml:space="preserve">Covariance Type:            </w:t>
-      </w:r>
-      <w:proofErr w:type="spellStart"/>
-      <w:r>
-        <w:rPr>
-          <w:lang w:val="en-US"/>
-        </w:rPr>
-        <w:t>nonrobust</w:t>
-      </w:r>
-      <w:proofErr w:type="spellEnd"/>
-      <w:r>
-        <w:rPr>
-          <w:lang w:val="en-US"/>
-        </w:rPr>
-        <w:t xml:space="preserve">                                         </w:t>
+        <w:t xml:space="preserve">Covariance Type:            nonrobust                                         </w:t>
       </w:r>
     </w:p>
     <w:p>
@@ -15244,49 +15391,7 @@
         <w:rPr>
           <w:lang w:val="en-US"/>
         </w:rPr>
-        <w:t xml:space="preserve">                 </w:t>
-      </w:r>
-      <w:proofErr w:type="spellStart"/>
-      <w:r>
-        <w:rPr>
-          <w:lang w:val="en-US"/>
-        </w:rPr>
-        <w:t>coef</w:t>
-      </w:r>
-      <w:proofErr w:type="spellEnd"/>
-      <w:r>
-        <w:rPr>
-          <w:lang w:val="en-US"/>
-        </w:rPr>
-        <w:t xml:space="preserve">    </w:t>
-      </w:r>
-      <w:proofErr w:type="spellStart"/>
-      <w:r>
-        <w:rPr>
-          <w:lang w:val="en-US"/>
-        </w:rPr>
-        <w:t>std</w:t>
-      </w:r>
-      <w:proofErr w:type="spellEnd"/>
-      <w:r>
-        <w:rPr>
-          <w:lang w:val="en-US"/>
-        </w:rPr>
-        <w:t xml:space="preserve"> err          t      P&gt;|t|   </w:t>
-      </w:r>
-      <w:proofErr w:type="gramStart"/>
-      <w:r>
-        <w:rPr>
-          <w:lang w:val="en-US"/>
-        </w:rPr>
-        <w:t xml:space="preserve">   [</w:t>
-      </w:r>
-      <w:proofErr w:type="gramEnd"/>
-      <w:r>
-        <w:rPr>
-          <w:lang w:val="en-US"/>
-        </w:rPr>
-        <w:t>0.025      0.975]</w:t>
+        <w:t xml:space="preserve">                 coef    std err          t      P&gt;|t|      [0.025      0.975]</w:t>
       </w:r>
     </w:p>
     <w:p>
@@ -15338,19 +15443,11 @@
           <w:lang w:val="en-US"/>
         </w:rPr>
       </w:pPr>
-      <w:proofErr w:type="spellStart"/>
-      <w:r>
-        <w:rPr>
-          <w:lang w:val="en-US"/>
-        </w:rPr>
-        <w:t>smb</w:t>
-      </w:r>
-      <w:proofErr w:type="spellEnd"/>
-      <w:r>
-        <w:rPr>
-          <w:lang w:val="en-US"/>
-        </w:rPr>
-        <w:t xml:space="preserve">           -0.0252      0.469     -0.054      0.957      -0.955       0.905</w:t>
+      <w:r>
+        <w:rPr>
+          <w:lang w:val="en-US"/>
+        </w:rPr>
+        <w:t>smb           -0.0252      0.469     -0.054      0.957      -0.955       0.905</w:t>
       </w:r>
     </w:p>
     <w:p>
@@ -15360,19 +15457,11 @@
           <w:lang w:val="en-US"/>
         </w:rPr>
       </w:pPr>
-      <w:proofErr w:type="spellStart"/>
-      <w:r>
-        <w:rPr>
-          <w:lang w:val="en-US"/>
-        </w:rPr>
-        <w:t>hml</w:t>
-      </w:r>
-      <w:proofErr w:type="spellEnd"/>
-      <w:r>
-        <w:rPr>
-          <w:lang w:val="en-US"/>
-        </w:rPr>
-        <w:t xml:space="preserve">           -0.8083      0.330     -2.450      0.016      -1.462      -0.155</w:t>
+      <w:r>
+        <w:rPr>
+          <w:lang w:val="en-US"/>
+        </w:rPr>
+        <w:t>hml           -0.8083      0.330     -2.450      0.016      -1.462      -0.155</w:t>
       </w:r>
     </w:p>
     <w:p>
@@ -15410,33 +15499,11 @@
           <w:lang w:val="en-US"/>
         </w:rPr>
       </w:pPr>
-      <w:proofErr w:type="spellStart"/>
-      <w:r>
-        <w:rPr>
-          <w:lang w:val="en-US"/>
-        </w:rPr>
-        <w:t>Prob</w:t>
-      </w:r>
-      <w:proofErr w:type="spellEnd"/>
-      <w:r>
-        <w:rPr>
-          <w:lang w:val="en-US"/>
-        </w:rPr>
-        <w:t xml:space="preserve">(Omnibus):                  0.328   </w:t>
-      </w:r>
-      <w:proofErr w:type="spellStart"/>
-      <w:r>
-        <w:rPr>
-          <w:lang w:val="en-US"/>
-        </w:rPr>
-        <w:t>Jarque-Bera</w:t>
-      </w:r>
-      <w:proofErr w:type="spellEnd"/>
-      <w:r>
-        <w:rPr>
-          <w:lang w:val="en-US"/>
-        </w:rPr>
-        <w:t xml:space="preserve"> (JB):                2.218</w:t>
+      <w:r>
+        <w:rPr>
+          <w:lang w:val="en-US"/>
+        </w:rPr>
+        <w:t>Prob(Omnibus):                  0.328   Jarque-Bera (JB):                2.218</w:t>
       </w:r>
     </w:p>
     <w:p>
@@ -15450,21 +15517,7 @@
         <w:rPr>
           <w:lang w:val="en-US"/>
         </w:rPr>
-        <w:t xml:space="preserve">Skew:                           0.279   </w:t>
-      </w:r>
-      <w:proofErr w:type="spellStart"/>
-      <w:r>
-        <w:rPr>
-          <w:lang w:val="en-US"/>
-        </w:rPr>
-        <w:t>Prob</w:t>
-      </w:r>
-      <w:proofErr w:type="spellEnd"/>
-      <w:r>
-        <w:rPr>
-          <w:lang w:val="en-US"/>
-        </w:rPr>
-        <w:t>(JB):                        0.330</w:t>
+        <w:t>Skew:                           0.279   Prob(JB):                        0.330</w:t>
       </w:r>
     </w:p>
     <w:p>
@@ -15555,21 +15608,7 @@
         <w:rPr>
           <w:lang w:val="en-US"/>
         </w:rPr>
-        <w:t xml:space="preserve">Dep. Variable:             </w:t>
-      </w:r>
-      <w:proofErr w:type="spellStart"/>
-      <w:r>
-        <w:rPr>
-          <w:lang w:val="en-US"/>
-        </w:rPr>
-        <w:t>excess_rtn</w:t>
-      </w:r>
-      <w:proofErr w:type="spellEnd"/>
-      <w:r>
-        <w:rPr>
-          <w:lang w:val="en-US"/>
-        </w:rPr>
-        <w:t xml:space="preserve">   R-squared:                       0.104</w:t>
+        <w:t>Dep. Variable:             excess_rtn   R-squared:                       0.104</w:t>
       </w:r>
     </w:p>
     <w:p>
@@ -15623,21 +15662,7 @@
         <w:rPr>
           <w:lang w:val="en-US"/>
         </w:rPr>
-        <w:t xml:space="preserve">   </w:t>
-      </w:r>
-      <w:proofErr w:type="spellStart"/>
-      <w:r>
-        <w:rPr>
-          <w:lang w:val="en-US"/>
-        </w:rPr>
-        <w:t>Prob</w:t>
-      </w:r>
-      <w:proofErr w:type="spellEnd"/>
-      <w:r>
-        <w:rPr>
-          <w:lang w:val="en-US"/>
-        </w:rPr>
-        <w:t xml:space="preserve"> (F-statistic):            0.00565</w:t>
+        <w:t xml:space="preserve">   Prob (F-statistic):            0.00565</w:t>
       </w:r>
     </w:p>
     <w:p>
@@ -15687,19 +15712,11 @@
           <w:lang w:val="en-US"/>
         </w:rPr>
       </w:pPr>
-      <w:proofErr w:type="spellStart"/>
-      <w:r>
-        <w:rPr>
-          <w:lang w:val="en-US"/>
-        </w:rPr>
-        <w:t>Df</w:t>
-      </w:r>
-      <w:proofErr w:type="spellEnd"/>
-      <w:r>
-        <w:rPr>
-          <w:lang w:val="en-US"/>
-        </w:rPr>
-        <w:t xml:space="preserve"> Residuals:                     114   BIC:                            -289.7</w:t>
+      <w:r>
+        <w:rPr>
+          <w:lang w:val="en-US"/>
+        </w:rPr>
+        <w:t>Df Residuals:                     114   BIC:                            -289.7</w:t>
       </w:r>
     </w:p>
     <w:p>
@@ -15709,19 +15726,11 @@
           <w:lang w:val="en-US"/>
         </w:rPr>
       </w:pPr>
-      <w:proofErr w:type="spellStart"/>
-      <w:r>
-        <w:rPr>
-          <w:lang w:val="en-US"/>
-        </w:rPr>
-        <w:t>Df</w:t>
-      </w:r>
-      <w:proofErr w:type="spellEnd"/>
-      <w:r>
-        <w:rPr>
-          <w:lang w:val="en-US"/>
-        </w:rPr>
-        <w:t xml:space="preserve"> Model:                           3                                         </w:t>
+      <w:r>
+        <w:rPr>
+          <w:lang w:val="en-US"/>
+        </w:rPr>
+        <w:t xml:space="preserve">Df Model:                           3                                         </w:t>
       </w:r>
     </w:p>
     <w:p>
@@ -15735,21 +15744,7 @@
         <w:rPr>
           <w:lang w:val="en-US"/>
         </w:rPr>
-        <w:t xml:space="preserve">Covariance Type:            </w:t>
-      </w:r>
-      <w:proofErr w:type="spellStart"/>
-      <w:r>
-        <w:rPr>
-          <w:lang w:val="en-US"/>
-        </w:rPr>
-        <w:t>nonrobust</w:t>
-      </w:r>
-      <w:proofErr w:type="spellEnd"/>
-      <w:r>
-        <w:rPr>
-          <w:lang w:val="en-US"/>
-        </w:rPr>
-        <w:t xml:space="preserve">                                         </w:t>
+        <w:t xml:space="preserve">Covariance Type:            nonrobust                                         </w:t>
       </w:r>
     </w:p>
     <w:p>
@@ -15777,49 +15772,7 @@
         <w:rPr>
           <w:lang w:val="en-US"/>
         </w:rPr>
-        <w:t xml:space="preserve">                 </w:t>
-      </w:r>
-      <w:proofErr w:type="spellStart"/>
-      <w:r>
-        <w:rPr>
-          <w:lang w:val="en-US"/>
-        </w:rPr>
-        <w:t>coef</w:t>
-      </w:r>
-      <w:proofErr w:type="spellEnd"/>
-      <w:r>
-        <w:rPr>
-          <w:lang w:val="en-US"/>
-        </w:rPr>
-        <w:t xml:space="preserve">    </w:t>
-      </w:r>
-      <w:proofErr w:type="spellStart"/>
-      <w:r>
-        <w:rPr>
-          <w:lang w:val="en-US"/>
-        </w:rPr>
-        <w:t>std</w:t>
-      </w:r>
-      <w:proofErr w:type="spellEnd"/>
-      <w:r>
-        <w:rPr>
-          <w:lang w:val="en-US"/>
-        </w:rPr>
-        <w:t xml:space="preserve"> err          t      P&gt;|t|   </w:t>
-      </w:r>
-      <w:proofErr w:type="gramStart"/>
-      <w:r>
-        <w:rPr>
-          <w:lang w:val="en-US"/>
-        </w:rPr>
-        <w:t xml:space="preserve">   [</w:t>
-      </w:r>
-      <w:proofErr w:type="gramEnd"/>
-      <w:r>
-        <w:rPr>
-          <w:lang w:val="en-US"/>
-        </w:rPr>
-        <w:t>0.025      0.975]</w:t>
+        <w:t xml:space="preserve">                 coef    std err          t      P&gt;|t|      [0.025      0.975]</w:t>
       </w:r>
     </w:p>
     <w:p>
@@ -15871,19 +15824,11 @@
           <w:lang w:val="en-US"/>
         </w:rPr>
       </w:pPr>
-      <w:proofErr w:type="spellStart"/>
-      <w:r>
-        <w:rPr>
-          <w:lang w:val="en-US"/>
-        </w:rPr>
-        <w:t>smb</w:t>
-      </w:r>
-      <w:proofErr w:type="spellEnd"/>
-      <w:r>
-        <w:rPr>
-          <w:lang w:val="en-US"/>
-        </w:rPr>
-        <w:t xml:space="preserve">            0.0590      0.233      0.253      0.801      -0.403       0.521</w:t>
+      <w:r>
+        <w:rPr>
+          <w:lang w:val="en-US"/>
+        </w:rPr>
+        <w:t>smb            0.0590      0.233      0.253      0.801      -0.403       0.521</w:t>
       </w:r>
     </w:p>
     <w:p>
@@ -15893,19 +15838,11 @@
           <w:lang w:val="en-US"/>
         </w:rPr>
       </w:pPr>
-      <w:proofErr w:type="spellStart"/>
-      <w:r>
-        <w:rPr>
-          <w:lang w:val="en-US"/>
-        </w:rPr>
-        <w:t>hml</w:t>
-      </w:r>
-      <w:proofErr w:type="spellEnd"/>
-      <w:r>
-        <w:rPr>
-          <w:lang w:val="en-US"/>
-        </w:rPr>
-        <w:t xml:space="preserve">           -0.4501      0.164     -2.744      0.007      -0.775      -0.125</w:t>
+      <w:r>
+        <w:rPr>
+          <w:lang w:val="en-US"/>
+        </w:rPr>
+        <w:t>hml           -0.4501      0.164     -2.744      0.007      -0.775      -0.125</w:t>
       </w:r>
     </w:p>
     <w:p>
@@ -15943,33 +15880,11 @@
           <w:lang w:val="en-US"/>
         </w:rPr>
       </w:pPr>
-      <w:proofErr w:type="spellStart"/>
-      <w:r>
-        <w:rPr>
-          <w:lang w:val="en-US"/>
-        </w:rPr>
-        <w:t>Prob</w:t>
-      </w:r>
-      <w:proofErr w:type="spellEnd"/>
-      <w:r>
-        <w:rPr>
-          <w:lang w:val="en-US"/>
-        </w:rPr>
-        <w:t xml:space="preserve">(Omnibus):                  0.025   </w:t>
-      </w:r>
-      <w:proofErr w:type="spellStart"/>
-      <w:r>
-        <w:rPr>
-          <w:lang w:val="en-US"/>
-        </w:rPr>
-        <w:t>Jarque-Bera</w:t>
-      </w:r>
-      <w:proofErr w:type="spellEnd"/>
-      <w:r>
-        <w:rPr>
-          <w:lang w:val="en-US"/>
-        </w:rPr>
-        <w:t xml:space="preserve"> (JB):                7.084</w:t>
+      <w:r>
+        <w:rPr>
+          <w:lang w:val="en-US"/>
+        </w:rPr>
+        <w:t>Prob(Omnibus):                  0.025   Jarque-Bera (JB):                7.084</w:t>
       </w:r>
     </w:p>
     <w:p>
@@ -15983,21 +15898,7 @@
         <w:rPr>
           <w:lang w:val="en-US"/>
         </w:rPr>
-        <w:t xml:space="preserve">Skew:                           0.511   </w:t>
-      </w:r>
-      <w:proofErr w:type="spellStart"/>
-      <w:r>
-        <w:rPr>
-          <w:lang w:val="en-US"/>
-        </w:rPr>
-        <w:t>Prob</w:t>
-      </w:r>
-      <w:proofErr w:type="spellEnd"/>
-      <w:r>
-        <w:rPr>
-          <w:lang w:val="en-US"/>
-        </w:rPr>
-        <w:t>(JB):                       0.0290</w:t>
+        <w:t>Skew:                           0.511   Prob(JB):                       0.0290</w:t>
       </w:r>
     </w:p>
     <w:p>
@@ -16081,21 +15982,7 @@
         <w:rPr>
           <w:lang w:val="en-US"/>
         </w:rPr>
-        <w:t xml:space="preserve">Dep. Variable:             </w:t>
-      </w:r>
-      <w:proofErr w:type="spellStart"/>
-      <w:r>
-        <w:rPr>
-          <w:lang w:val="en-US"/>
-        </w:rPr>
-        <w:t>excess_rtn</w:t>
-      </w:r>
-      <w:proofErr w:type="spellEnd"/>
-      <w:r>
-        <w:rPr>
-          <w:lang w:val="en-US"/>
-        </w:rPr>
-        <w:t xml:space="preserve">   R-squared:                       0.220</w:t>
+        <w:t>Dep. Variable:             excess_rtn   R-squared:                       0.220</w:t>
       </w:r>
     </w:p>
     <w:p>
@@ -16149,21 +16036,7 @@
         <w:rPr>
           <w:lang w:val="en-US"/>
         </w:rPr>
-        <w:t xml:space="preserve">   </w:t>
-      </w:r>
-      <w:proofErr w:type="spellStart"/>
-      <w:r>
-        <w:rPr>
-          <w:lang w:val="en-US"/>
-        </w:rPr>
-        <w:t>Prob</w:t>
-      </w:r>
-      <w:proofErr w:type="spellEnd"/>
-      <w:r>
-        <w:rPr>
-          <w:lang w:val="en-US"/>
-        </w:rPr>
-        <w:t xml:space="preserve"> (F-statistic):           2.98e-06</w:t>
+        <w:t xml:space="preserve">   Prob (F-statistic):           2.98e-06</w:t>
       </w:r>
     </w:p>
     <w:p>
@@ -16219,19 +16092,11 @@
           <w:lang w:val="en-US"/>
         </w:rPr>
       </w:pPr>
-      <w:proofErr w:type="spellStart"/>
-      <w:r>
-        <w:rPr>
-          <w:lang w:val="en-US"/>
-        </w:rPr>
-        <w:t>Df</w:t>
-      </w:r>
-      <w:proofErr w:type="spellEnd"/>
-      <w:r>
-        <w:rPr>
-          <w:lang w:val="en-US"/>
-        </w:rPr>
-        <w:t xml:space="preserve"> Residuals:                     114   BIC:                            -321.0</w:t>
+      <w:r>
+        <w:rPr>
+          <w:lang w:val="en-US"/>
+        </w:rPr>
+        <w:t>Df Residuals:                     114   BIC:                            -321.0</w:t>
       </w:r>
     </w:p>
     <w:p>
@@ -16241,19 +16106,11 @@
           <w:lang w:val="en-US"/>
         </w:rPr>
       </w:pPr>
-      <w:proofErr w:type="spellStart"/>
-      <w:r>
-        <w:rPr>
-          <w:lang w:val="en-US"/>
-        </w:rPr>
-        <w:t>Df</w:t>
-      </w:r>
-      <w:proofErr w:type="spellEnd"/>
-      <w:r>
-        <w:rPr>
-          <w:lang w:val="en-US"/>
-        </w:rPr>
-        <w:t xml:space="preserve"> Model:                           3                                         </w:t>
+      <w:r>
+        <w:rPr>
+          <w:lang w:val="en-US"/>
+        </w:rPr>
+        <w:t xml:space="preserve">Df Model:                           3                                         </w:t>
       </w:r>
     </w:p>
     <w:p>
@@ -16267,21 +16124,7 @@
         <w:rPr>
           <w:lang w:val="en-US"/>
         </w:rPr>
-        <w:t xml:space="preserve">Covariance Type:            </w:t>
-      </w:r>
-      <w:proofErr w:type="spellStart"/>
-      <w:r>
-        <w:rPr>
-          <w:lang w:val="en-US"/>
-        </w:rPr>
-        <w:t>nonrobust</w:t>
-      </w:r>
-      <w:proofErr w:type="spellEnd"/>
-      <w:r>
-        <w:rPr>
-          <w:lang w:val="en-US"/>
-        </w:rPr>
-        <w:t xml:space="preserve">                                         </w:t>
+        <w:t xml:space="preserve">Covariance Type:            nonrobust                                         </w:t>
       </w:r>
     </w:p>
     <w:p>
@@ -16309,49 +16152,7 @@
         <w:rPr>
           <w:lang w:val="en-US"/>
         </w:rPr>
-        <w:t xml:space="preserve">                 </w:t>
-      </w:r>
-      <w:proofErr w:type="spellStart"/>
-      <w:r>
-        <w:rPr>
-          <w:lang w:val="en-US"/>
-        </w:rPr>
-        <w:t>coef</w:t>
-      </w:r>
-      <w:proofErr w:type="spellEnd"/>
-      <w:r>
-        <w:rPr>
-          <w:lang w:val="en-US"/>
-        </w:rPr>
-        <w:t xml:space="preserve">    </w:t>
-      </w:r>
-      <w:proofErr w:type="spellStart"/>
-      <w:r>
-        <w:rPr>
-          <w:lang w:val="en-US"/>
-        </w:rPr>
-        <w:t>std</w:t>
-      </w:r>
-      <w:proofErr w:type="spellEnd"/>
-      <w:r>
-        <w:rPr>
-          <w:lang w:val="en-US"/>
-        </w:rPr>
-        <w:t xml:space="preserve"> err          t      P&gt;|t|   </w:t>
-      </w:r>
-      <w:proofErr w:type="gramStart"/>
-      <w:r>
-        <w:rPr>
-          <w:lang w:val="en-US"/>
-        </w:rPr>
-        <w:t xml:space="preserve">   [</w:t>
-      </w:r>
-      <w:proofErr w:type="gramEnd"/>
-      <w:r>
-        <w:rPr>
-          <w:lang w:val="en-US"/>
-        </w:rPr>
-        <w:t>0.025      0.975]</w:t>
+        <w:t xml:space="preserve">                 coef    std err          t      P&gt;|t|      [0.025      0.975]</w:t>
       </w:r>
     </w:p>
     <w:p>
@@ -16403,19 +16204,11 @@
           <w:lang w:val="en-US"/>
         </w:rPr>
       </w:pPr>
-      <w:proofErr w:type="spellStart"/>
-      <w:r>
-        <w:rPr>
-          <w:lang w:val="en-US"/>
-        </w:rPr>
-        <w:t>smb</w:t>
-      </w:r>
-      <w:proofErr w:type="spellEnd"/>
-      <w:r>
-        <w:rPr>
-          <w:lang w:val="en-US"/>
-        </w:rPr>
-        <w:t xml:space="preserve">           -0.4709      0.204     -2.303      0.023      -0.876      -0.066</w:t>
+      <w:r>
+        <w:rPr>
+          <w:lang w:val="en-US"/>
+        </w:rPr>
+        <w:t>smb           -0.4709      0.204     -2.303      0.023      -0.876      -0.066</w:t>
       </w:r>
     </w:p>
     <w:p>
@@ -16425,19 +16218,11 @@
           <w:lang w:val="en-US"/>
         </w:rPr>
       </w:pPr>
-      <w:proofErr w:type="spellStart"/>
-      <w:r>
-        <w:rPr>
-          <w:lang w:val="en-US"/>
-        </w:rPr>
-        <w:t>hml</w:t>
-      </w:r>
-      <w:proofErr w:type="spellEnd"/>
-      <w:r>
-        <w:rPr>
-          <w:lang w:val="en-US"/>
-        </w:rPr>
-        <w:t xml:space="preserve">            0.0015      0.144      0.010      0.992      -0.283       0.286</w:t>
+      <w:r>
+        <w:rPr>
+          <w:lang w:val="en-US"/>
+        </w:rPr>
+        <w:t>hml            0.0015      0.144      0.010      0.992      -0.283       0.286</w:t>
       </w:r>
     </w:p>
     <w:p>
@@ -16475,33 +16260,11 @@
           <w:lang w:val="en-US"/>
         </w:rPr>
       </w:pPr>
-      <w:proofErr w:type="spellStart"/>
-      <w:r>
-        <w:rPr>
-          <w:lang w:val="en-US"/>
-        </w:rPr>
-        <w:t>Prob</w:t>
-      </w:r>
-      <w:proofErr w:type="spellEnd"/>
-      <w:r>
-        <w:rPr>
-          <w:lang w:val="en-US"/>
-        </w:rPr>
-        <w:t xml:space="preserve">(Omnibus):                  0.001   </w:t>
-      </w:r>
-      <w:proofErr w:type="spellStart"/>
-      <w:r>
-        <w:rPr>
-          <w:lang w:val="en-US"/>
-        </w:rPr>
-        <w:t>Jarque-Bera</w:t>
-      </w:r>
-      <w:proofErr w:type="spellEnd"/>
-      <w:r>
-        <w:rPr>
-          <w:lang w:val="en-US"/>
-        </w:rPr>
-        <w:t xml:space="preserve"> (JB):               27.226</w:t>
+      <w:r>
+        <w:rPr>
+          <w:lang w:val="en-US"/>
+        </w:rPr>
+        <w:t>Prob(Omnibus):                  0.001   Jarque-Bera (JB):               27.226</w:t>
       </w:r>
     </w:p>
     <w:p>
@@ -16515,21 +16278,7 @@
         <w:rPr>
           <w:lang w:val="en-US"/>
         </w:rPr>
-        <w:t xml:space="preserve">Skew:                           0.506   </w:t>
-      </w:r>
-      <w:proofErr w:type="spellStart"/>
-      <w:r>
-        <w:rPr>
-          <w:lang w:val="en-US"/>
-        </w:rPr>
-        <w:t>Prob</w:t>
-      </w:r>
-      <w:proofErr w:type="spellEnd"/>
-      <w:r>
-        <w:rPr>
-          <w:lang w:val="en-US"/>
-        </w:rPr>
-        <w:t>(JB):                     1.22e-06</w:t>
+        <w:t>Skew:                           0.506   Prob(JB):                     1.22e-06</w:t>
       </w:r>
     </w:p>
     <w:p>
@@ -16626,21 +16375,7 @@
         <w:rPr>
           <w:lang w:val="en-US"/>
         </w:rPr>
-        <w:t xml:space="preserve">Dep. Variable:             </w:t>
-      </w:r>
-      <w:proofErr w:type="spellStart"/>
-      <w:r>
-        <w:rPr>
-          <w:lang w:val="en-US"/>
-        </w:rPr>
-        <w:t>excess_rtn</w:t>
-      </w:r>
-      <w:proofErr w:type="spellEnd"/>
-      <w:r>
-        <w:rPr>
-          <w:lang w:val="en-US"/>
-        </w:rPr>
-        <w:t xml:space="preserve">   R-squared:                       0.695</w:t>
+        <w:t>Dep. Variable:             excess_rtn   R-squared:                       0.695</w:t>
       </w:r>
     </w:p>
     <w:p>
@@ -16694,21 +16429,7 @@
         <w:rPr>
           <w:lang w:val="en-US"/>
         </w:rPr>
-        <w:t xml:space="preserve">   </w:t>
-      </w:r>
-      <w:proofErr w:type="spellStart"/>
-      <w:r>
-        <w:rPr>
-          <w:lang w:val="en-US"/>
-        </w:rPr>
-        <w:t>Prob</w:t>
-      </w:r>
-      <w:proofErr w:type="spellEnd"/>
-      <w:r>
-        <w:rPr>
-          <w:lang w:val="en-US"/>
-        </w:rPr>
-        <w:t xml:space="preserve"> (F-statistic):           3.14e-29</w:t>
+        <w:t xml:space="preserve">   Prob (F-statistic):           3.14e-29</w:t>
       </w:r>
     </w:p>
     <w:p>
@@ -16758,19 +16479,11 @@
           <w:lang w:val="en-US"/>
         </w:rPr>
       </w:pPr>
-      <w:proofErr w:type="spellStart"/>
-      <w:r>
-        <w:rPr>
-          <w:lang w:val="en-US"/>
-        </w:rPr>
-        <w:t>Df</w:t>
-      </w:r>
-      <w:proofErr w:type="spellEnd"/>
-      <w:r>
-        <w:rPr>
-          <w:lang w:val="en-US"/>
-        </w:rPr>
-        <w:t xml:space="preserve"> Residuals:                     114   BIC:                            -492.9</w:t>
+      <w:r>
+        <w:rPr>
+          <w:lang w:val="en-US"/>
+        </w:rPr>
+        <w:t>Df Residuals:                     114   BIC:                            -492.9</w:t>
       </w:r>
     </w:p>
     <w:p>
@@ -16780,19 +16493,11 @@
           <w:lang w:val="en-US"/>
         </w:rPr>
       </w:pPr>
-      <w:proofErr w:type="spellStart"/>
-      <w:r>
-        <w:rPr>
-          <w:lang w:val="en-US"/>
-        </w:rPr>
-        <w:t>Df</w:t>
-      </w:r>
-      <w:proofErr w:type="spellEnd"/>
-      <w:r>
-        <w:rPr>
-          <w:lang w:val="en-US"/>
-        </w:rPr>
-        <w:t xml:space="preserve"> Model:                           3                                         </w:t>
+      <w:r>
+        <w:rPr>
+          <w:lang w:val="en-US"/>
+        </w:rPr>
+        <w:t xml:space="preserve">Df Model:                           3                                         </w:t>
       </w:r>
     </w:p>
     <w:p>
@@ -16806,21 +16511,7 @@
         <w:rPr>
           <w:lang w:val="en-US"/>
         </w:rPr>
-        <w:t xml:space="preserve">Covariance Type:            </w:t>
-      </w:r>
-      <w:proofErr w:type="spellStart"/>
-      <w:r>
-        <w:rPr>
-          <w:lang w:val="en-US"/>
-        </w:rPr>
-        <w:t>nonrobust</w:t>
-      </w:r>
-      <w:proofErr w:type="spellEnd"/>
-      <w:r>
-        <w:rPr>
-          <w:lang w:val="en-US"/>
-        </w:rPr>
-        <w:t xml:space="preserve">                                         </w:t>
+        <w:t xml:space="preserve">Covariance Type:            nonrobust                                         </w:t>
       </w:r>
     </w:p>
     <w:p>
@@ -16848,49 +16539,7 @@
         <w:rPr>
           <w:lang w:val="en-US"/>
         </w:rPr>
-        <w:t xml:space="preserve">                 </w:t>
-      </w:r>
-      <w:proofErr w:type="spellStart"/>
-      <w:r>
-        <w:rPr>
-          <w:lang w:val="en-US"/>
-        </w:rPr>
-        <w:t>coef</w:t>
-      </w:r>
-      <w:proofErr w:type="spellEnd"/>
-      <w:r>
-        <w:rPr>
-          <w:lang w:val="en-US"/>
-        </w:rPr>
-        <w:t xml:space="preserve">    </w:t>
-      </w:r>
-      <w:proofErr w:type="spellStart"/>
-      <w:r>
-        <w:rPr>
-          <w:lang w:val="en-US"/>
-        </w:rPr>
-        <w:t>std</w:t>
-      </w:r>
-      <w:proofErr w:type="spellEnd"/>
-      <w:r>
-        <w:rPr>
-          <w:lang w:val="en-US"/>
-        </w:rPr>
-        <w:t xml:space="preserve"> err          t      P&gt;|t|   </w:t>
-      </w:r>
-      <w:proofErr w:type="gramStart"/>
-      <w:r>
-        <w:rPr>
-          <w:lang w:val="en-US"/>
-        </w:rPr>
-        <w:t xml:space="preserve">   [</w:t>
-      </w:r>
-      <w:proofErr w:type="gramEnd"/>
-      <w:r>
-        <w:rPr>
-          <w:lang w:val="en-US"/>
-        </w:rPr>
-        <w:t>0.025      0.975]</w:t>
+        <w:t xml:space="preserve">                 coef    std err          t      P&gt;|t|      [0.025      0.975]</w:t>
       </w:r>
     </w:p>
     <w:p>
@@ -16942,19 +16591,11 @@
           <w:lang w:val="en-US"/>
         </w:rPr>
       </w:pPr>
-      <w:proofErr w:type="spellStart"/>
-      <w:r>
-        <w:rPr>
-          <w:lang w:val="en-US"/>
-        </w:rPr>
-        <w:t>smb</w:t>
-      </w:r>
-      <w:proofErr w:type="spellEnd"/>
-      <w:r>
-        <w:rPr>
-          <w:lang w:val="en-US"/>
-        </w:rPr>
-        <w:t xml:space="preserve">           -0.5782      0.099     -5.860      0.000      -0.774      -0.383</w:t>
+      <w:r>
+        <w:rPr>
+          <w:lang w:val="en-US"/>
+        </w:rPr>
+        <w:t>smb           -0.5782      0.099     -5.860      0.000      -0.774      -0.383</w:t>
       </w:r>
     </w:p>
     <w:p>
@@ -16964,19 +16605,11 @@
           <w:lang w:val="en-US"/>
         </w:rPr>
       </w:pPr>
-      <w:proofErr w:type="spellStart"/>
-      <w:r>
-        <w:rPr>
-          <w:lang w:val="en-US"/>
-        </w:rPr>
-        <w:t>hml</w:t>
-      </w:r>
-      <w:proofErr w:type="spellEnd"/>
-      <w:r>
-        <w:rPr>
-          <w:lang w:val="en-US"/>
-        </w:rPr>
-        <w:t xml:space="preserve">            0.3232      0.069      4.662      0.000       0.186       0.461</w:t>
+      <w:r>
+        <w:rPr>
+          <w:lang w:val="en-US"/>
+        </w:rPr>
+        <w:t>hml            0.3232      0.069      4.662      0.000       0.186       0.461</w:t>
       </w:r>
     </w:p>
     <w:p>
@@ -17014,33 +16647,11 @@
           <w:lang w:val="en-US"/>
         </w:rPr>
       </w:pPr>
-      <w:proofErr w:type="spellStart"/>
-      <w:r>
-        <w:rPr>
-          <w:lang w:val="en-US"/>
-        </w:rPr>
-        <w:t>Prob</w:t>
-      </w:r>
-      <w:proofErr w:type="spellEnd"/>
-      <w:r>
-        <w:rPr>
-          <w:lang w:val="en-US"/>
-        </w:rPr>
-        <w:t xml:space="preserve">(Omnibus):                  0.813   </w:t>
-      </w:r>
-      <w:proofErr w:type="spellStart"/>
-      <w:r>
-        <w:rPr>
-          <w:lang w:val="en-US"/>
-        </w:rPr>
-        <w:t>Jarque-Bera</w:t>
-      </w:r>
-      <w:proofErr w:type="spellEnd"/>
-      <w:r>
-        <w:rPr>
-          <w:lang w:val="en-US"/>
-        </w:rPr>
-        <w:t xml:space="preserve"> (JB):                0.477</w:t>
+      <w:r>
+        <w:rPr>
+          <w:lang w:val="en-US"/>
+        </w:rPr>
+        <w:t>Prob(Omnibus):                  0.813   Jarque-Bera (JB):                0.477</w:t>
       </w:r>
     </w:p>
     <w:p>
@@ -17054,21 +16665,7 @@
         <w:rPr>
           <w:lang w:val="en-US"/>
         </w:rPr>
-        <w:t xml:space="preserve">Skew:                          -0.137   </w:t>
-      </w:r>
-      <w:proofErr w:type="spellStart"/>
-      <w:r>
-        <w:rPr>
-          <w:lang w:val="en-US"/>
-        </w:rPr>
-        <w:t>Prob</w:t>
-      </w:r>
-      <w:proofErr w:type="spellEnd"/>
-      <w:r>
-        <w:rPr>
-          <w:lang w:val="en-US"/>
-        </w:rPr>
-        <w:t>(JB):                        0.788</w:t>
+        <w:t>Skew:                          -0.137   Prob(JB):                        0.788</w:t>
       </w:r>
     </w:p>
     <w:p>
@@ -17160,21 +16757,7 @@
         <w:rPr>
           <w:lang w:val="en-US"/>
         </w:rPr>
-        <w:t xml:space="preserve">Dep. Variable:             </w:t>
-      </w:r>
-      <w:proofErr w:type="spellStart"/>
-      <w:r>
-        <w:rPr>
-          <w:lang w:val="en-US"/>
-        </w:rPr>
-        <w:t>excess_rtn</w:t>
-      </w:r>
-      <w:proofErr w:type="spellEnd"/>
-      <w:r>
-        <w:rPr>
-          <w:lang w:val="en-US"/>
-        </w:rPr>
-        <w:t xml:space="preserve">   R-squared:                       0.709</w:t>
+        <w:t>Dep. Variable:             excess_rtn   R-squared:                       0.709</w:t>
       </w:r>
     </w:p>
     <w:p>
@@ -17228,21 +16811,7 @@
         <w:rPr>
           <w:lang w:val="en-US"/>
         </w:rPr>
-        <w:t xml:space="preserve">   </w:t>
-      </w:r>
-      <w:proofErr w:type="spellStart"/>
-      <w:r>
-        <w:rPr>
-          <w:lang w:val="en-US"/>
-        </w:rPr>
-        <w:t>Prob</w:t>
-      </w:r>
-      <w:proofErr w:type="spellEnd"/>
-      <w:r>
-        <w:rPr>
-          <w:lang w:val="en-US"/>
-        </w:rPr>
-        <w:t xml:space="preserve"> (F-statistic):           2.02e-30</w:t>
+        <w:t xml:space="preserve">   Prob (F-statistic):           2.02e-30</w:t>
       </w:r>
     </w:p>
     <w:p>
@@ -17292,19 +16861,11 @@
           <w:lang w:val="en-US"/>
         </w:rPr>
       </w:pPr>
-      <w:proofErr w:type="spellStart"/>
-      <w:r>
-        <w:rPr>
-          <w:lang w:val="en-US"/>
-        </w:rPr>
-        <w:t>Df</w:t>
-      </w:r>
-      <w:proofErr w:type="spellEnd"/>
-      <w:r>
-        <w:rPr>
-          <w:lang w:val="en-US"/>
-        </w:rPr>
-        <w:t xml:space="preserve"> Residuals:                     114   BIC:                            -407.3</w:t>
+      <w:r>
+        <w:rPr>
+          <w:lang w:val="en-US"/>
+        </w:rPr>
+        <w:t>Df Residuals:                     114   BIC:                            -407.3</w:t>
       </w:r>
     </w:p>
     <w:p>
@@ -17314,19 +16875,11 @@
           <w:lang w:val="en-US"/>
         </w:rPr>
       </w:pPr>
-      <w:proofErr w:type="spellStart"/>
-      <w:r>
-        <w:rPr>
-          <w:lang w:val="en-US"/>
-        </w:rPr>
-        <w:t>Df</w:t>
-      </w:r>
-      <w:proofErr w:type="spellEnd"/>
-      <w:r>
-        <w:rPr>
-          <w:lang w:val="en-US"/>
-        </w:rPr>
-        <w:t xml:space="preserve"> Model:                           3                                         </w:t>
+      <w:r>
+        <w:rPr>
+          <w:lang w:val="en-US"/>
+        </w:rPr>
+        <w:t xml:space="preserve">Df Model:                           3                                         </w:t>
       </w:r>
     </w:p>
     <w:p>
@@ -17340,21 +16893,7 @@
         <w:rPr>
           <w:lang w:val="en-US"/>
         </w:rPr>
-        <w:t xml:space="preserve">Covariance Type:            </w:t>
-      </w:r>
-      <w:proofErr w:type="spellStart"/>
-      <w:r>
-        <w:rPr>
-          <w:lang w:val="en-US"/>
-        </w:rPr>
-        <w:t>nonrobust</w:t>
-      </w:r>
-      <w:proofErr w:type="spellEnd"/>
-      <w:r>
-        <w:rPr>
-          <w:lang w:val="en-US"/>
-        </w:rPr>
-        <w:t xml:space="preserve">                                         </w:t>
+        <w:t xml:space="preserve">Covariance Type:            nonrobust                                         </w:t>
       </w:r>
     </w:p>
     <w:p>
@@ -17382,49 +16921,7 @@
         <w:rPr>
           <w:lang w:val="en-US"/>
         </w:rPr>
-        <w:t xml:space="preserve">                 </w:t>
-      </w:r>
-      <w:proofErr w:type="spellStart"/>
-      <w:r>
-        <w:rPr>
-          <w:lang w:val="en-US"/>
-        </w:rPr>
-        <w:t>coef</w:t>
-      </w:r>
-      <w:proofErr w:type="spellEnd"/>
-      <w:r>
-        <w:rPr>
-          <w:lang w:val="en-US"/>
-        </w:rPr>
-        <w:t xml:space="preserve">    </w:t>
-      </w:r>
-      <w:proofErr w:type="spellStart"/>
-      <w:r>
-        <w:rPr>
-          <w:lang w:val="en-US"/>
-        </w:rPr>
-        <w:t>std</w:t>
-      </w:r>
-      <w:proofErr w:type="spellEnd"/>
-      <w:r>
-        <w:rPr>
-          <w:lang w:val="en-US"/>
-        </w:rPr>
-        <w:t xml:space="preserve"> err          t      P&gt;|t|   </w:t>
-      </w:r>
-      <w:proofErr w:type="gramStart"/>
-      <w:r>
-        <w:rPr>
-          <w:lang w:val="en-US"/>
-        </w:rPr>
-        <w:t xml:space="preserve">   [</w:t>
-      </w:r>
-      <w:proofErr w:type="gramEnd"/>
-      <w:r>
-        <w:rPr>
-          <w:lang w:val="en-US"/>
-        </w:rPr>
-        <w:t>0.025      0.975]</w:t>
+        <w:t xml:space="preserve">                 coef    std err          t      P&gt;|t|      [0.025      0.975]</w:t>
       </w:r>
     </w:p>
     <w:p>
@@ -17476,19 +16973,11 @@
           <w:lang w:val="en-US"/>
         </w:rPr>
       </w:pPr>
-      <w:proofErr w:type="spellStart"/>
-      <w:r>
-        <w:rPr>
-          <w:lang w:val="en-US"/>
-        </w:rPr>
-        <w:t>smb</w:t>
-      </w:r>
-      <w:proofErr w:type="spellEnd"/>
-      <w:r>
-        <w:rPr>
-          <w:lang w:val="en-US"/>
-        </w:rPr>
-        <w:t xml:space="preserve">           -0.0377      0.142     -0.266      0.791      -0.319       0.243</w:t>
+      <w:r>
+        <w:rPr>
+          <w:lang w:val="en-US"/>
+        </w:rPr>
+        <w:t>smb           -0.0377      0.142     -0.266      0.791      -0.319       0.243</w:t>
       </w:r>
     </w:p>
     <w:p>
@@ -17498,19 +16987,11 @@
           <w:lang w:val="en-US"/>
         </w:rPr>
       </w:pPr>
-      <w:proofErr w:type="spellStart"/>
-      <w:r>
-        <w:rPr>
-          <w:lang w:val="en-US"/>
-        </w:rPr>
-        <w:t>hml</w:t>
-      </w:r>
-      <w:proofErr w:type="spellEnd"/>
-      <w:r>
-        <w:rPr>
-          <w:lang w:val="en-US"/>
-        </w:rPr>
-        <w:t xml:space="preserve">            0.1791      0.100      1.797      0.075      -0.018       0.377</w:t>
+      <w:r>
+        <w:rPr>
+          <w:lang w:val="en-US"/>
+        </w:rPr>
+        <w:t>hml            0.1791      0.100      1.797      0.075      -0.018       0.377</w:t>
       </w:r>
     </w:p>
     <w:p>
@@ -17548,33 +17029,11 @@
           <w:lang w:val="en-US"/>
         </w:rPr>
       </w:pPr>
-      <w:proofErr w:type="spellStart"/>
-      <w:r>
-        <w:rPr>
-          <w:lang w:val="en-US"/>
-        </w:rPr>
-        <w:t>Prob</w:t>
-      </w:r>
-      <w:proofErr w:type="spellEnd"/>
-      <w:r>
-        <w:rPr>
-          <w:lang w:val="en-US"/>
-        </w:rPr>
-        <w:t xml:space="preserve">(Omnibus):                  0.001   </w:t>
-      </w:r>
-      <w:proofErr w:type="spellStart"/>
-      <w:r>
-        <w:rPr>
-          <w:lang w:val="en-US"/>
-        </w:rPr>
-        <w:t>Jarque-Bera</w:t>
-      </w:r>
-      <w:proofErr w:type="spellEnd"/>
-      <w:r>
-        <w:rPr>
-          <w:lang w:val="en-US"/>
-        </w:rPr>
-        <w:t xml:space="preserve"> (JB):               18.562</w:t>
+      <w:r>
+        <w:rPr>
+          <w:lang w:val="en-US"/>
+        </w:rPr>
+        <w:t>Prob(Omnibus):                  0.001   Jarque-Bera (JB):               18.562</w:t>
       </w:r>
     </w:p>
     <w:p>
@@ -17588,21 +17047,7 @@
         <w:rPr>
           <w:lang w:val="en-US"/>
         </w:rPr>
-        <w:t xml:space="preserve">Skew:                           0.707   </w:t>
-      </w:r>
-      <w:proofErr w:type="spellStart"/>
-      <w:r>
-        <w:rPr>
-          <w:lang w:val="en-US"/>
-        </w:rPr>
-        <w:t>Prob</w:t>
-      </w:r>
-      <w:proofErr w:type="spellEnd"/>
-      <w:r>
-        <w:rPr>
-          <w:lang w:val="en-US"/>
-        </w:rPr>
-        <w:t>(JB):                     9.32e-05</w:t>
+        <w:t>Skew:                           0.707   Prob(JB):                     9.32e-05</w:t>
       </w:r>
     </w:p>
     <w:p>
@@ -21059,7 +20504,7 @@
 </file>
 
 <file path=customXml/itemProps1.xml><?xml version="1.0" encoding="utf-8"?>
-<ds:datastoreItem xmlns:ds="http://schemas.openxmlformats.org/officeDocument/2006/customXml" ds:itemID="{DA9B5315-A4B7-408E-959D-819098FE7C75}">
+<ds:datastoreItem xmlns:ds="http://schemas.openxmlformats.org/officeDocument/2006/customXml" ds:itemID="{A6419D3F-A68B-45D2-B66B-1F3CA936F533}">
   <ds:schemaRefs>
     <ds:schemaRef ds:uri="http://schemas.openxmlformats.org/officeDocument/2006/bibliography"/>
   </ds:schemaRefs>

</xml_diff>